<commit_message>
Report title change + DB design update to include entra
</commit_message>
<xml_diff>
--- a/Documents/Report.docx
+++ b/Documents/Report.docx
@@ -148,7 +148,7 @@
         <w:rPr>
           <w:rStyle w:val="IntenseReference"/>
         </w:rPr>
-        <w:t>1</w:t>
+        <w:t>5</w:t>
       </w:r>
       <w:r>
         <w:rPr>
@@ -160,7 +160,7 @@
         <w:rPr>
           <w:rStyle w:val="IntenseReference"/>
         </w:rPr>
-        <w:t>2</w:t>
+        <w:t>6</w:t>
       </w:r>
     </w:p>
     <w:p>
@@ -183,35 +183,35 @@
         <w:jc w:val="center"/>
         <w:rPr>
           <w:rStyle w:val="IntenseReference"/>
-          <w:color w:val="538135" w:themeColor="accent6" w:themeShade="BF"/>
         </w:rPr>
       </w:pPr>
+      <w:proofErr w:type="spellStart"/>
       <w:r>
         <w:rPr>
           <w:rStyle w:val="IntenseReference"/>
-          <w:color w:val="538135" w:themeColor="accent6" w:themeShade="BF"/>
         </w:rPr>
-        <w:t xml:space="preserve">Insert </w:t>
-      </w:r>
+        <w:t>CyberTrack</w:t>
+      </w:r>
+      <w:proofErr w:type="spellEnd"/>
       <w:r>
         <w:rPr>
           <w:rStyle w:val="IntenseReference"/>
-          <w:color w:val="538135" w:themeColor="accent6" w:themeShade="BF"/>
         </w:rPr>
-        <w:t xml:space="preserve">your </w:t>
-      </w:r>
-      <w:r>
-        <w:rPr>
-          <w:rStyle w:val="IntenseReference"/>
-          <w:color w:val="538135" w:themeColor="accent6" w:themeShade="BF"/>
-        </w:rPr>
-        <w:t>Project Title</w:t>
+        <w:t xml:space="preserve"> – A security focussed geofencing solution.</w:t>
       </w:r>
     </w:p>
     <w:p>
       <w:pPr>
         <w:jc w:val="center"/>
       </w:pPr>
+    </w:p>
+    <w:p>
+      <w:pPr>
+        <w:jc w:val="center"/>
+      </w:pPr>
+      <w:r>
+        <w:t>Chris Catlin</w:t>
+      </w:r>
     </w:p>
     <w:p>
       <w:pPr>
@@ -220,12 +220,6 @@
           <w:color w:val="538135" w:themeColor="accent6" w:themeShade="BF"/>
         </w:rPr>
       </w:pPr>
-      <w:r>
-        <w:rPr>
-          <w:color w:val="538135" w:themeColor="accent6" w:themeShade="BF"/>
-        </w:rPr>
-        <w:t>Insert your Full Name</w:t>
-      </w:r>
     </w:p>
     <w:p>
       <w:pPr>
@@ -234,14 +228,6 @@
           <w:color w:val="538135" w:themeColor="accent6" w:themeShade="BF"/>
         </w:rPr>
       </w:pPr>
-    </w:p>
-    <w:p>
-      <w:pPr>
-        <w:jc w:val="center"/>
-        <w:rPr>
-          <w:color w:val="538135" w:themeColor="accent6" w:themeShade="BF"/>
-        </w:rPr>
-      </w:pPr>
       <w:r>
         <w:rPr>
           <w:color w:val="538135" w:themeColor="accent6" w:themeShade="BF"/>
@@ -267,40 +253,13 @@
       <w:r>
         <w:t xml:space="preserve">BSc (Hons) </w:t>
       </w:r>
-      <w:r>
-        <w:rPr>
-          <w:color w:val="538135" w:themeColor="accent6" w:themeShade="BF"/>
-        </w:rPr>
-        <w:t xml:space="preserve">Insert your </w:t>
-      </w:r>
-      <w:r>
-        <w:rPr>
-          <w:color w:val="538135" w:themeColor="accent6" w:themeShade="BF"/>
-        </w:rPr>
-        <w:t>P</w:t>
-      </w:r>
-      <w:r>
-        <w:rPr>
-          <w:color w:val="538135" w:themeColor="accent6" w:themeShade="BF"/>
-        </w:rPr>
-        <w:t xml:space="preserve">rogramme </w:t>
-      </w:r>
-      <w:r>
-        <w:rPr>
-          <w:color w:val="538135" w:themeColor="accent6" w:themeShade="BF"/>
-        </w:rPr>
-        <w:t>T</w:t>
-      </w:r>
-      <w:r>
-        <w:rPr>
-          <w:color w:val="538135" w:themeColor="accent6" w:themeShade="BF"/>
-        </w:rPr>
-        <w:t>itle</w:t>
-      </w:r>
       <w:bookmarkEnd w:id="4"/>
       <w:bookmarkEnd w:id="5"/>
       <w:bookmarkEnd w:id="6"/>
       <w:bookmarkEnd w:id="7"/>
+      <w:r>
+        <w:t>Computer Science (Cyber Security)</w:t>
+      </w:r>
     </w:p>
     <w:p/>
     <w:p/>
@@ -2262,54 +2221,37 @@
     <w:p>
       <w:pPr>
         <w:rPr>
-          <w:rFonts w:asciiTheme="minorHAnsi" w:hAnsiTheme="minorHAnsi"/>
-          <w:color w:val="538135" w:themeColor="accent6" w:themeShade="BF"/>
-          <w:spacing w:val="-6"/>
-          <w:sz w:val="48"/>
-          <w:szCs w:val="36"/>
+          <w:sz w:val="32"/>
         </w:rPr>
       </w:pPr>
-      <w:bookmarkStart w:id="8" w:name="_Toc32481966"/>
-      <w:bookmarkStart w:id="9" w:name="_Toc32579072"/>
-      <w:bookmarkStart w:id="10" w:name="_Toc32579096"/>
-      <w:bookmarkStart w:id="11" w:name="_Toc32579141"/>
-      <w:r>
-        <w:rPr>
-          <w:color w:val="538135" w:themeColor="accent6" w:themeShade="BF"/>
-        </w:rPr>
-        <w:t>Insert link to your code submission directory</w:t>
+      <w:hyperlink r:id="rId8" w:history="1">
+        <w:r>
+          <w:rPr>
+            <w:rStyle w:val="Hyperlink"/>
+          </w:rPr>
+          <w:t>GitHub Repository</w:t>
+        </w:r>
+      </w:hyperlink>
+      <w:r>
+        <w:br w:type="page"/>
+      </w:r>
+    </w:p>
+    <w:p>
+      <w:pPr>
+        <w:pStyle w:val="Heading1"/>
+      </w:pPr>
+      <w:bookmarkStart w:id="8" w:name="_Toc32579073"/>
+      <w:bookmarkStart w:id="9" w:name="_Toc32579097"/>
+      <w:bookmarkStart w:id="10" w:name="_Toc32579142"/>
+      <w:bookmarkStart w:id="11" w:name="_Toc212631691"/>
+      <w:r>
+        <w:lastRenderedPageBreak/>
+        <w:t>Report Structure</w:t>
       </w:r>
       <w:bookmarkEnd w:id="8"/>
       <w:bookmarkEnd w:id="9"/>
       <w:bookmarkEnd w:id="10"/>
       <w:bookmarkEnd w:id="11"/>
-    </w:p>
-    <w:p>
-      <w:pPr>
-        <w:rPr>
-          <w:sz w:val="32"/>
-        </w:rPr>
-      </w:pPr>
-      <w:r>
-        <w:br w:type="page"/>
-      </w:r>
-    </w:p>
-    <w:p>
-      <w:pPr>
-        <w:pStyle w:val="Heading1"/>
-      </w:pPr>
-      <w:bookmarkStart w:id="12" w:name="_Toc32579073"/>
-      <w:bookmarkStart w:id="13" w:name="_Toc32579097"/>
-      <w:bookmarkStart w:id="14" w:name="_Toc32579142"/>
-      <w:bookmarkStart w:id="15" w:name="_Toc212631691"/>
-      <w:r>
-        <w:lastRenderedPageBreak/>
-        <w:t>Report Structure</w:t>
-      </w:r>
-      <w:bookmarkEnd w:id="12"/>
-      <w:bookmarkEnd w:id="13"/>
-      <w:bookmarkEnd w:id="14"/>
-      <w:bookmarkEnd w:id="15"/>
     </w:p>
     <w:p>
       <w:r>
@@ -2442,20 +2384,20 @@
       <w:pPr>
         <w:pStyle w:val="Heading2"/>
       </w:pPr>
-      <w:bookmarkStart w:id="16" w:name="_Toc32579074"/>
-      <w:bookmarkStart w:id="17" w:name="_Toc32579098"/>
-      <w:bookmarkStart w:id="18" w:name="_Toc32579143"/>
-      <w:bookmarkStart w:id="19" w:name="_Toc212631692"/>
+      <w:bookmarkStart w:id="12" w:name="_Toc32579074"/>
+      <w:bookmarkStart w:id="13" w:name="_Toc32579098"/>
+      <w:bookmarkStart w:id="14" w:name="_Toc32579143"/>
+      <w:bookmarkStart w:id="15" w:name="_Toc212631692"/>
       <w:r>
         <w:t>Start</w:t>
       </w:r>
       <w:r>
         <w:t xml:space="preserve"> of the Report</w:t>
       </w:r>
-      <w:bookmarkEnd w:id="16"/>
-      <w:bookmarkEnd w:id="17"/>
-      <w:bookmarkEnd w:id="18"/>
-      <w:bookmarkEnd w:id="19"/>
+      <w:bookmarkEnd w:id="12"/>
+      <w:bookmarkEnd w:id="13"/>
+      <w:bookmarkEnd w:id="14"/>
+      <w:bookmarkEnd w:id="15"/>
       <w:r>
         <w:t xml:space="preserve"> </w:t>
       </w:r>
@@ -2695,27 +2637,27 @@
       <w:r>
         <w:t xml:space="preserve"> should be placed immediately after your word count</w:t>
       </w:r>
-      <w:bookmarkStart w:id="20" w:name="_Ref32480053"/>
-      <w:bookmarkStart w:id="21" w:name="_Toc32579075"/>
-      <w:bookmarkStart w:id="22" w:name="_Toc32579099"/>
-      <w:bookmarkStart w:id="23" w:name="_Toc32579144"/>
+      <w:bookmarkStart w:id="16" w:name="_Ref32480053"/>
+      <w:bookmarkStart w:id="17" w:name="_Toc32579075"/>
+      <w:bookmarkStart w:id="18" w:name="_Toc32579099"/>
+      <w:bookmarkStart w:id="19" w:name="_Toc32579144"/>
     </w:p>
     <w:p>
       <w:pPr>
         <w:pStyle w:val="Heading3"/>
       </w:pPr>
-      <w:bookmarkStart w:id="24" w:name="_Toc212631693"/>
+      <w:bookmarkStart w:id="20" w:name="_Toc212631693"/>
       <w:r>
         <w:t>Writing your abstract</w:t>
       </w:r>
+      <w:bookmarkEnd w:id="16"/>
+      <w:bookmarkEnd w:id="17"/>
+      <w:bookmarkEnd w:id="18"/>
+      <w:bookmarkEnd w:id="19"/>
+      <w:r>
+        <w:t>\introduction</w:t>
+      </w:r>
       <w:bookmarkEnd w:id="20"/>
-      <w:bookmarkEnd w:id="21"/>
-      <w:bookmarkEnd w:id="22"/>
-      <w:bookmarkEnd w:id="23"/>
-      <w:r>
-        <w:t>\introduction</w:t>
-      </w:r>
-      <w:bookmarkEnd w:id="24"/>
     </w:p>
     <w:p>
       <w:r>
@@ -2905,11 +2847,11 @@
       <w:pPr>
         <w:pStyle w:val="Heading3"/>
       </w:pPr>
-      <w:bookmarkStart w:id="25" w:name="_Ref32480538"/>
-      <w:bookmarkStart w:id="26" w:name="_Toc32579076"/>
-      <w:bookmarkStart w:id="27" w:name="_Toc32579100"/>
-      <w:bookmarkStart w:id="28" w:name="_Toc32579145"/>
-      <w:bookmarkStart w:id="29" w:name="_Toc212631694"/>
+      <w:bookmarkStart w:id="21" w:name="_Ref32480538"/>
+      <w:bookmarkStart w:id="22" w:name="_Toc32579076"/>
+      <w:bookmarkStart w:id="23" w:name="_Toc32579100"/>
+      <w:bookmarkStart w:id="24" w:name="_Toc32579145"/>
+      <w:bookmarkStart w:id="25" w:name="_Toc212631694"/>
       <w:r>
         <w:t xml:space="preserve">The word </w:t>
       </w:r>
@@ -2919,11 +2861,11 @@
       <w:r>
         <w:t>ount</w:t>
       </w:r>
+      <w:bookmarkEnd w:id="21"/>
+      <w:bookmarkEnd w:id="22"/>
+      <w:bookmarkEnd w:id="23"/>
+      <w:bookmarkEnd w:id="24"/>
       <w:bookmarkEnd w:id="25"/>
-      <w:bookmarkEnd w:id="26"/>
-      <w:bookmarkEnd w:id="27"/>
-      <w:bookmarkEnd w:id="28"/>
-      <w:bookmarkEnd w:id="29"/>
     </w:p>
     <w:p>
       <w:pPr>
@@ -3053,20 +2995,20 @@
       <w:pPr>
         <w:pStyle w:val="Heading2"/>
       </w:pPr>
-      <w:bookmarkStart w:id="30" w:name="_Toc32579077"/>
-      <w:bookmarkStart w:id="31" w:name="_Toc32579101"/>
-      <w:bookmarkStart w:id="32" w:name="_Toc32579146"/>
-      <w:bookmarkStart w:id="33" w:name="_Toc212631695"/>
+      <w:bookmarkStart w:id="26" w:name="_Toc32579077"/>
+      <w:bookmarkStart w:id="27" w:name="_Toc32579101"/>
+      <w:bookmarkStart w:id="28" w:name="_Toc32579146"/>
+      <w:bookmarkStart w:id="29" w:name="_Toc212631695"/>
       <w:r>
         <w:t xml:space="preserve">Main body </w:t>
       </w:r>
       <w:r>
         <w:t>of the report</w:t>
       </w:r>
-      <w:bookmarkEnd w:id="30"/>
-      <w:bookmarkEnd w:id="31"/>
-      <w:bookmarkEnd w:id="32"/>
-      <w:bookmarkEnd w:id="33"/>
+      <w:bookmarkEnd w:id="26"/>
+      <w:bookmarkEnd w:id="27"/>
+      <w:bookmarkEnd w:id="28"/>
+      <w:bookmarkEnd w:id="29"/>
     </w:p>
     <w:p>
       <w:r>
@@ -3317,17 +3259,17 @@
       <w:pPr>
         <w:pStyle w:val="Heading3"/>
       </w:pPr>
-      <w:bookmarkStart w:id="34" w:name="_Toc32579078"/>
-      <w:bookmarkStart w:id="35" w:name="_Toc32579102"/>
-      <w:bookmarkStart w:id="36" w:name="_Toc32579147"/>
-      <w:bookmarkStart w:id="37" w:name="_Toc212631696"/>
+      <w:bookmarkStart w:id="30" w:name="_Toc32579078"/>
+      <w:bookmarkStart w:id="31" w:name="_Toc32579102"/>
+      <w:bookmarkStart w:id="32" w:name="_Toc32579147"/>
+      <w:bookmarkStart w:id="33" w:name="_Toc212631696"/>
       <w:r>
         <w:t>See this example</w:t>
       </w:r>
-      <w:bookmarkEnd w:id="34"/>
-      <w:bookmarkEnd w:id="35"/>
-      <w:bookmarkEnd w:id="36"/>
-      <w:bookmarkEnd w:id="37"/>
+      <w:bookmarkEnd w:id="30"/>
+      <w:bookmarkEnd w:id="31"/>
+      <w:bookmarkEnd w:id="32"/>
+      <w:bookmarkEnd w:id="33"/>
       <w:r>
         <w:t xml:space="preserve"> </w:t>
       </w:r>
@@ -3501,10 +3443,10 @@
       <w:pPr>
         <w:pStyle w:val="Heading3"/>
       </w:pPr>
-      <w:bookmarkStart w:id="38" w:name="_Toc32579079"/>
-      <w:bookmarkStart w:id="39" w:name="_Toc32579103"/>
-      <w:bookmarkStart w:id="40" w:name="_Toc32579148"/>
-      <w:bookmarkStart w:id="41" w:name="_Toc212631697"/>
+      <w:bookmarkStart w:id="34" w:name="_Toc32579079"/>
+      <w:bookmarkStart w:id="35" w:name="_Toc32579103"/>
+      <w:bookmarkStart w:id="36" w:name="_Toc32579148"/>
+      <w:bookmarkStart w:id="37" w:name="_Toc212631697"/>
       <w:r>
         <w:t>A</w:t>
       </w:r>
@@ -3514,10 +3456,10 @@
       <w:r>
         <w:t>eflection</w:t>
       </w:r>
-      <w:bookmarkEnd w:id="38"/>
-      <w:bookmarkEnd w:id="39"/>
-      <w:bookmarkEnd w:id="40"/>
-      <w:bookmarkEnd w:id="41"/>
+      <w:bookmarkEnd w:id="34"/>
+      <w:bookmarkEnd w:id="35"/>
+      <w:bookmarkEnd w:id="36"/>
+      <w:bookmarkEnd w:id="37"/>
     </w:p>
     <w:p>
       <w:r>
@@ -3666,19 +3608,19 @@
       <w:pPr>
         <w:pStyle w:val="Heading3"/>
       </w:pPr>
-      <w:bookmarkStart w:id="42" w:name="_Ref32482371"/>
-      <w:bookmarkStart w:id="43" w:name="_Toc32579080"/>
-      <w:bookmarkStart w:id="44" w:name="_Toc32579104"/>
-      <w:bookmarkStart w:id="45" w:name="_Toc32579149"/>
-      <w:bookmarkStart w:id="46" w:name="_Toc212631698"/>
+      <w:bookmarkStart w:id="38" w:name="_Ref32482371"/>
+      <w:bookmarkStart w:id="39" w:name="_Toc32579080"/>
+      <w:bookmarkStart w:id="40" w:name="_Toc32579104"/>
+      <w:bookmarkStart w:id="41" w:name="_Toc32579149"/>
+      <w:bookmarkStart w:id="42" w:name="_Toc212631698"/>
       <w:r>
         <w:t>End-project report</w:t>
       </w:r>
+      <w:bookmarkEnd w:id="38"/>
+      <w:bookmarkEnd w:id="39"/>
+      <w:bookmarkEnd w:id="40"/>
+      <w:bookmarkEnd w:id="41"/>
       <w:bookmarkEnd w:id="42"/>
-      <w:bookmarkEnd w:id="43"/>
-      <w:bookmarkEnd w:id="44"/>
-      <w:bookmarkEnd w:id="45"/>
-      <w:bookmarkEnd w:id="46"/>
       <w:r>
         <w:t xml:space="preserve"> </w:t>
       </w:r>
@@ -3739,208 +3681,208 @@
       <w:pPr>
         <w:pStyle w:val="Heading3"/>
       </w:pPr>
-      <w:bookmarkStart w:id="47" w:name="_Ref32482400"/>
-      <w:bookmarkStart w:id="48" w:name="_Toc32579081"/>
-      <w:bookmarkStart w:id="49" w:name="_Toc32579105"/>
-      <w:bookmarkStart w:id="50" w:name="_Toc32579150"/>
-      <w:bookmarkStart w:id="51" w:name="_Toc212631699"/>
+      <w:bookmarkStart w:id="43" w:name="_Ref32482400"/>
+      <w:bookmarkStart w:id="44" w:name="_Toc32579081"/>
+      <w:bookmarkStart w:id="45" w:name="_Toc32579105"/>
+      <w:bookmarkStart w:id="46" w:name="_Toc32579150"/>
+      <w:bookmarkStart w:id="47" w:name="_Toc212631699"/>
       <w:r>
         <w:t xml:space="preserve">The </w:t>
       </w:r>
+      <w:bookmarkEnd w:id="43"/>
+      <w:bookmarkEnd w:id="44"/>
+      <w:bookmarkEnd w:id="45"/>
+      <w:bookmarkEnd w:id="46"/>
+      <w:r>
+        <w:t>reflection</w:t>
+      </w:r>
       <w:bookmarkEnd w:id="47"/>
+    </w:p>
+    <w:p>
+      <w:r>
+        <w:t xml:space="preserve">A </w:t>
+      </w:r>
+      <w:r>
+        <w:t>reflection</w:t>
+      </w:r>
+      <w:r>
+        <w:t xml:space="preserve"> is often carried out shortly after a project is over.</w:t>
+      </w:r>
+      <w:r>
+        <w:t xml:space="preserve"> </w:t>
+      </w:r>
+      <w:r>
+        <w:t>Here you critically evaluate aspects of the project (although you do not need to repeat any evaluations that were made as part of the project/end-project report).</w:t>
+      </w:r>
+      <w:r>
+        <w:t xml:space="preserve"> </w:t>
+      </w:r>
+      <w:r>
+        <w:t>Aspects considered might include</w:t>
+      </w:r>
+      <w:r>
+        <w:t xml:space="preserve"> </w:t>
+      </w:r>
+      <w:r>
+        <w:t>Business objectives</w:t>
+      </w:r>
+      <w:r>
+        <w:t>,</w:t>
+      </w:r>
+      <w:r>
+        <w:t xml:space="preserve"> Project objectives</w:t>
+      </w:r>
+      <w:r>
+        <w:t xml:space="preserve">, </w:t>
+      </w:r>
+      <w:r>
+        <w:t>Product specification</w:t>
+      </w:r>
+      <w:r>
+        <w:t xml:space="preserve">, </w:t>
+      </w:r>
+      <w:r>
+        <w:t>Client interaction</w:t>
+      </w:r>
+      <w:r>
+        <w:t xml:space="preserve">, </w:t>
+      </w:r>
+      <w:r>
+        <w:t>Development process</w:t>
+      </w:r>
+      <w:r>
+        <w:t xml:space="preserve">, Project management approach, </w:t>
+      </w:r>
+      <w:r>
+        <w:t>Technologies</w:t>
+      </w:r>
+      <w:r>
+        <w:t>, and y</w:t>
+      </w:r>
+      <w:r>
+        <w:t xml:space="preserve">our own performance. </w:t>
+      </w:r>
+      <w:r>
+        <w:t xml:space="preserve"> You should have an action plan to indicate how you would change things going forward.</w:t>
+      </w:r>
+    </w:p>
+    <w:p>
+      <w:pPr>
+        <w:pStyle w:val="Heading2"/>
+      </w:pPr>
+      <w:bookmarkStart w:id="48" w:name="_Toc32579082"/>
+      <w:bookmarkStart w:id="49" w:name="_Toc32579106"/>
+      <w:bookmarkStart w:id="50" w:name="_Toc32579151"/>
+      <w:bookmarkStart w:id="51" w:name="_Toc212631700"/>
+      <w:r>
+        <w:t>Appendices</w:t>
+      </w:r>
       <w:bookmarkEnd w:id="48"/>
       <w:bookmarkEnd w:id="49"/>
       <w:bookmarkEnd w:id="50"/>
-      <w:r>
-        <w:t>reflection</w:t>
-      </w:r>
       <w:bookmarkEnd w:id="51"/>
     </w:p>
     <w:p>
       <w:r>
-        <w:t xml:space="preserve">A </w:t>
-      </w:r>
-      <w:r>
-        <w:t>reflection</w:t>
-      </w:r>
-      <w:r>
-        <w:t xml:space="preserve"> is often carried out shortly after a project is over.</w:t>
+        <w:t xml:space="preserve">The appropriate use of appendices is </w:t>
+      </w:r>
+      <w:r>
+        <w:t>important</w:t>
+      </w:r>
+      <w:r>
+        <w:t>.</w:t>
+      </w:r>
+      <w:r>
+        <w:t xml:space="preserve"> Please do not use th</w:t>
+      </w:r>
+      <w:r>
+        <w:t xml:space="preserve">e appendices </w:t>
+      </w:r>
+      <w:r>
+        <w:t xml:space="preserve">as </w:t>
+      </w:r>
+      <w:r>
+        <w:t>a dumping ground for miscellaneous material</w:t>
+      </w:r>
+      <w:r>
+        <w:t>.</w:t>
       </w:r>
       <w:r>
         <w:t xml:space="preserve"> </w:t>
       </w:r>
       <w:r>
-        <w:t>Here you critically evaluate aspects of the project (although you do not need to repeat any evaluations that were made as part of the project/end-project report).</w:t>
+        <w:t>The thickness of the final report is not indicative of the mark it will be awarded.</w:t>
+      </w:r>
+      <w:r>
+        <w:t xml:space="preserve"> Note that the r</w:t>
+      </w:r>
+      <w:r>
+        <w:t xml:space="preserve">eader </w:t>
+      </w:r>
+      <w:r>
+        <w:t xml:space="preserve">may not </w:t>
+      </w:r>
+      <w:r>
+        <w:t>read your appendices</w:t>
+      </w:r>
+      <w:r>
+        <w:t xml:space="preserve">. Thus, you must </w:t>
+      </w:r>
+      <w:r>
+        <w:t>make sure that the main body of the report is a self-contained description of your project (at least at some level of abstraction).</w:t>
       </w:r>
       <w:r>
         <w:t xml:space="preserve"> </w:t>
       </w:r>
       <w:r>
-        <w:t>Aspects considered might include</w:t>
+        <w:t xml:space="preserve">If the reader </w:t>
+      </w:r>
+      <w:r>
+        <w:t>‘</w:t>
+      </w:r>
+      <w:r>
+        <w:t>needs</w:t>
+      </w:r>
+      <w:r>
+        <w:t>’</w:t>
+      </w:r>
+      <w:r>
+        <w:t xml:space="preserve"> to read something in order to understand your project, then at </w:t>
+      </w:r>
+      <w:r>
+        <w:t xml:space="preserve">the very </w:t>
+      </w:r>
+      <w:r>
+        <w:t>least</w:t>
+      </w:r>
+      <w:r>
+        <w:t xml:space="preserve"> put</w:t>
+      </w:r>
+      <w:r>
+        <w:t xml:space="preserve"> a summary of </w:t>
+      </w:r>
+      <w:r>
+        <w:t>the material</w:t>
+      </w:r>
+      <w:r>
+        <w:t xml:space="preserve"> in the main body.</w:t>
       </w:r>
       <w:r>
         <w:t xml:space="preserve"> </w:t>
       </w:r>
-      <w:r>
-        <w:t>Business objectives</w:t>
-      </w:r>
-      <w:r>
-        <w:t>,</w:t>
-      </w:r>
-      <w:r>
-        <w:t xml:space="preserve"> Project objectives</w:t>
-      </w:r>
-      <w:r>
-        <w:t xml:space="preserve">, </w:t>
-      </w:r>
-      <w:r>
-        <w:t>Product specification</w:t>
-      </w:r>
-      <w:r>
-        <w:t xml:space="preserve">, </w:t>
-      </w:r>
-      <w:r>
-        <w:t>Client interaction</w:t>
-      </w:r>
-      <w:r>
-        <w:t xml:space="preserve">, </w:t>
-      </w:r>
-      <w:r>
-        <w:t>Development process</w:t>
-      </w:r>
-      <w:r>
-        <w:t xml:space="preserve">, Project management approach, </w:t>
-      </w:r>
-      <w:r>
-        <w:t>Technologies</w:t>
-      </w:r>
-      <w:r>
-        <w:t>, and y</w:t>
-      </w:r>
-      <w:r>
-        <w:t xml:space="preserve">our own performance. </w:t>
-      </w:r>
-      <w:r>
-        <w:t xml:space="preserve"> You should have an action plan to indicate how you would change things going forward.</w:t>
-      </w:r>
-    </w:p>
-    <w:p>
-      <w:pPr>
-        <w:pStyle w:val="Heading2"/>
-      </w:pPr>
-      <w:bookmarkStart w:id="52" w:name="_Toc32579082"/>
-      <w:bookmarkStart w:id="53" w:name="_Toc32579106"/>
-      <w:bookmarkStart w:id="54" w:name="_Toc32579151"/>
-      <w:bookmarkStart w:id="55" w:name="_Toc212631700"/>
-      <w:r>
-        <w:t>Appendices</w:t>
+    </w:p>
+    <w:p>
+      <w:pPr>
+        <w:pStyle w:val="Heading3"/>
+      </w:pPr>
+      <w:bookmarkStart w:id="52" w:name="_Toc212631701"/>
+      <w:r>
+        <w:t>Suggested</w:t>
+      </w:r>
+      <w:r>
+        <w:t xml:space="preserve"> Appendices</w:t>
       </w:r>
       <w:bookmarkEnd w:id="52"/>
-      <w:bookmarkEnd w:id="53"/>
-      <w:bookmarkEnd w:id="54"/>
-      <w:bookmarkEnd w:id="55"/>
-    </w:p>
-    <w:p>
-      <w:r>
-        <w:t xml:space="preserve">The appropriate use of appendices is </w:t>
-      </w:r>
-      <w:r>
-        <w:t>important</w:t>
-      </w:r>
-      <w:r>
-        <w:t>.</w:t>
-      </w:r>
-      <w:r>
-        <w:t xml:space="preserve"> Please do not use th</w:t>
-      </w:r>
-      <w:r>
-        <w:t xml:space="preserve">e appendices </w:t>
-      </w:r>
-      <w:r>
-        <w:t xml:space="preserve">as </w:t>
-      </w:r>
-      <w:r>
-        <w:t>a dumping ground for miscellaneous material</w:t>
-      </w:r>
-      <w:r>
-        <w:t>.</w:t>
-      </w:r>
-      <w:r>
-        <w:t xml:space="preserve"> </w:t>
-      </w:r>
-      <w:r>
-        <w:t>The thickness of the final report is not indicative of the mark it will be awarded.</w:t>
-      </w:r>
-      <w:r>
-        <w:t xml:space="preserve"> Note that the r</w:t>
-      </w:r>
-      <w:r>
-        <w:t xml:space="preserve">eader </w:t>
-      </w:r>
-      <w:r>
-        <w:t xml:space="preserve">may not </w:t>
-      </w:r>
-      <w:r>
-        <w:t>read your appendices</w:t>
-      </w:r>
-      <w:r>
-        <w:t xml:space="preserve">. Thus, you must </w:t>
-      </w:r>
-      <w:r>
-        <w:t>make sure that the main body of the report is a self-contained description of your project (at least at some level of abstraction).</w:t>
-      </w:r>
-      <w:r>
-        <w:t xml:space="preserve"> </w:t>
-      </w:r>
-      <w:r>
-        <w:t xml:space="preserve">If the reader </w:t>
-      </w:r>
-      <w:r>
-        <w:t>‘</w:t>
-      </w:r>
-      <w:r>
-        <w:t>needs</w:t>
-      </w:r>
-      <w:r>
-        <w:t>’</w:t>
-      </w:r>
-      <w:r>
-        <w:t xml:space="preserve"> to read something in order to understand your project, then at </w:t>
-      </w:r>
-      <w:r>
-        <w:t xml:space="preserve">the very </w:t>
-      </w:r>
-      <w:r>
-        <w:t>least</w:t>
-      </w:r>
-      <w:r>
-        <w:t xml:space="preserve"> put</w:t>
-      </w:r>
-      <w:r>
-        <w:t xml:space="preserve"> a summary of </w:t>
-      </w:r>
-      <w:r>
-        <w:t>the material</w:t>
-      </w:r>
-      <w:r>
-        <w:t xml:space="preserve"> in the main body.</w:t>
-      </w:r>
-      <w:r>
-        <w:t xml:space="preserve"> </w:t>
-      </w:r>
-    </w:p>
-    <w:p>
-      <w:pPr>
-        <w:pStyle w:val="Heading3"/>
-      </w:pPr>
-      <w:bookmarkStart w:id="56" w:name="_Toc212631701"/>
-      <w:r>
-        <w:t>Suggested</w:t>
-      </w:r>
-      <w:r>
-        <w:t xml:space="preserve"> Appendices</w:t>
-      </w:r>
-      <w:bookmarkEnd w:id="56"/>
     </w:p>
     <w:p>
       <w:r>
@@ -4083,11 +4025,11 @@
       <w:pPr>
         <w:pStyle w:val="Heading3"/>
       </w:pPr>
-      <w:bookmarkStart w:id="57" w:name="_Toc212631702"/>
+      <w:bookmarkStart w:id="53" w:name="_Toc212631702"/>
       <w:r>
         <w:t>Typical Use of Appendices</w:t>
       </w:r>
-      <w:bookmarkEnd w:id="57"/>
+      <w:bookmarkEnd w:id="53"/>
     </w:p>
     <w:p>
       <w:r>
@@ -4382,12 +4324,12 @@
           <w:u w:val="single"/>
         </w:rPr>
       </w:pPr>
-      <w:bookmarkStart w:id="58" w:name="_Toc212631703"/>
+      <w:bookmarkStart w:id="54" w:name="_Toc212631703"/>
       <w:r>
         <w:lastRenderedPageBreak/>
         <w:t>Overview of the Report</w:t>
       </w:r>
-      <w:bookmarkEnd w:id="58"/>
+      <w:bookmarkEnd w:id="54"/>
     </w:p>
     <w:p>
       <w:r>
@@ -4423,7 +4365,7 @@
                     <pic:cNvPicPr/>
                   </pic:nvPicPr>
                   <pic:blipFill>
-                    <a:blip r:embed="rId8"/>
+                    <a:blip r:embed="rId9"/>
                     <a:stretch>
                       <a:fillRect/>
                     </a:stretch>
@@ -4458,58 +4400,58 @@
       <w:pPr>
         <w:pStyle w:val="Heading1"/>
       </w:pPr>
-      <w:bookmarkStart w:id="59" w:name="_Toc212631704"/>
+      <w:bookmarkStart w:id="55" w:name="_Toc212631704"/>
       <w:r>
         <w:t>Context review</w:t>
       </w:r>
+      <w:bookmarkEnd w:id="55"/>
+    </w:p>
+    <w:p>
+      <w:r>
+        <w:t>Most importantly of all, a</w:t>
+      </w:r>
+      <w:r>
+        <w:t>llow yourself plenty of time to write your report and then allow 50% extra on top of that.</w:t>
+      </w:r>
+      <w:r>
+        <w:t xml:space="preserve"> </w:t>
+      </w:r>
+      <w:r>
+        <w:t>Polish, polish, polish and then polish some more.</w:t>
+      </w:r>
+      <w:r>
+        <w:t xml:space="preserve"> The quality is important. </w:t>
+      </w:r>
+      <w:r>
+        <w:t>Don’t hand in the first draft (or even the tenth!)</w:t>
+      </w:r>
+      <w:r>
+        <w:t xml:space="preserve">. </w:t>
+      </w:r>
+      <w:r>
+        <w:t xml:space="preserve">Many first/second/third drafts are often dreadful.      </w:t>
+      </w:r>
+    </w:p>
+    <w:p>
+      <w:r>
+        <w:t>Avoid leaving all the report writing to the end. Aim to write up as you proceed.</w:t>
+      </w:r>
+    </w:p>
+    <w:p>
+      <w:pPr>
+        <w:pStyle w:val="Heading2"/>
+      </w:pPr>
+      <w:bookmarkStart w:id="56" w:name="_Toc32579084"/>
+      <w:bookmarkStart w:id="57" w:name="_Toc32579108"/>
+      <w:bookmarkStart w:id="58" w:name="_Toc32579153"/>
+      <w:bookmarkStart w:id="59" w:name="_Toc212631705"/>
+      <w:r>
+        <w:t>Descriptions</w:t>
+      </w:r>
+      <w:bookmarkEnd w:id="56"/>
+      <w:bookmarkEnd w:id="57"/>
+      <w:bookmarkEnd w:id="58"/>
       <w:bookmarkEnd w:id="59"/>
-    </w:p>
-    <w:p>
-      <w:r>
-        <w:t>Most importantly of all, a</w:t>
-      </w:r>
-      <w:r>
-        <w:t>llow yourself plenty of time to write your report and then allow 50% extra on top of that.</w:t>
-      </w:r>
-      <w:r>
-        <w:t xml:space="preserve"> </w:t>
-      </w:r>
-      <w:r>
-        <w:t>Polish, polish, polish and then polish some more.</w:t>
-      </w:r>
-      <w:r>
-        <w:t xml:space="preserve"> The quality is important. </w:t>
-      </w:r>
-      <w:r>
-        <w:t>Don’t hand in the first draft (or even the tenth!)</w:t>
-      </w:r>
-      <w:r>
-        <w:t xml:space="preserve">. </w:t>
-      </w:r>
-      <w:r>
-        <w:t xml:space="preserve">Many first/second/third drafts are often dreadful.      </w:t>
-      </w:r>
-    </w:p>
-    <w:p>
-      <w:r>
-        <w:t>Avoid leaving all the report writing to the end. Aim to write up as you proceed.</w:t>
-      </w:r>
-    </w:p>
-    <w:p>
-      <w:pPr>
-        <w:pStyle w:val="Heading2"/>
-      </w:pPr>
-      <w:bookmarkStart w:id="60" w:name="_Toc32579084"/>
-      <w:bookmarkStart w:id="61" w:name="_Toc32579108"/>
-      <w:bookmarkStart w:id="62" w:name="_Toc32579153"/>
-      <w:bookmarkStart w:id="63" w:name="_Toc212631705"/>
-      <w:r>
-        <w:t>Descriptions</w:t>
-      </w:r>
-      <w:bookmarkEnd w:id="60"/>
-      <w:bookmarkEnd w:id="61"/>
-      <w:bookmarkEnd w:id="62"/>
-      <w:bookmarkEnd w:id="63"/>
     </w:p>
     <w:p>
       <w:r>
@@ -4663,12 +4605,218 @@
       <w:pPr>
         <w:pStyle w:val="Heading2"/>
       </w:pPr>
-      <w:bookmarkStart w:id="64" w:name="_Toc32579085"/>
-      <w:bookmarkStart w:id="65" w:name="_Toc32579109"/>
-      <w:bookmarkStart w:id="66" w:name="_Toc32579154"/>
-      <w:bookmarkStart w:id="67" w:name="_Toc212631706"/>
+      <w:bookmarkStart w:id="60" w:name="_Toc32579085"/>
+      <w:bookmarkStart w:id="61" w:name="_Toc32579109"/>
+      <w:bookmarkStart w:id="62" w:name="_Toc32579154"/>
+      <w:bookmarkStart w:id="63" w:name="_Toc212631706"/>
       <w:r>
         <w:t>Style</w:t>
+      </w:r>
+      <w:bookmarkEnd w:id="60"/>
+      <w:bookmarkEnd w:id="61"/>
+      <w:bookmarkEnd w:id="62"/>
+      <w:bookmarkEnd w:id="63"/>
+    </w:p>
+    <w:p>
+      <w:r>
+        <w:t xml:space="preserve">The report should be professionally presented and word processed with </w:t>
+      </w:r>
+      <w:r>
+        <w:t xml:space="preserve">approximately </w:t>
+      </w:r>
+      <w:r>
+        <w:t>1.15 line spacing.</w:t>
+      </w:r>
+      <w:r>
+        <w:t xml:space="preserve"> </w:t>
+      </w:r>
+    </w:p>
+    <w:p>
+      <w:r>
+        <w:t>Pages should be numbered consecuti</w:t>
+      </w:r>
+      <w:r>
+        <w:t>vely except for the title page. P</w:t>
+      </w:r>
+      <w:r>
+        <w:t>lease us</w:t>
+      </w:r>
+      <w:r>
+        <w:t>e</w:t>
+      </w:r>
+      <w:r>
+        <w:t xml:space="preserve"> </w:t>
+      </w:r>
+      <w:r>
+        <w:t>the Arial font is a size of 12pt.</w:t>
+      </w:r>
+    </w:p>
+    <w:p>
+      <w:r>
+        <w:t>Sections and sub-sections should employ nested numbering</w:t>
+      </w:r>
+      <w:r>
+        <w:t xml:space="preserve">. For example, </w:t>
+      </w:r>
+      <w:r>
+        <w:t xml:space="preserve">Section 1, sub-sections 1.1, 1.2, </w:t>
+      </w:r>
+      <w:r>
+        <w:t xml:space="preserve">and </w:t>
+      </w:r>
+      <w:r>
+        <w:t>sub-sub-sections 1.1.1, 1.1.2</w:t>
+      </w:r>
+      <w:r>
+        <w:t xml:space="preserve">. </w:t>
+      </w:r>
+      <w:r>
+        <w:t xml:space="preserve">This is really important in helping the reader to follow the structure of your report.   </w:t>
+      </w:r>
+    </w:p>
+    <w:p>
+      <w:r>
+        <w:t>Use good grammar, and make sure that you understand the proper uses of punctuation symbols such as: comma, semi</w:t>
+      </w:r>
+      <w:r>
+        <w:t xml:space="preserve">-colon, colon, and apostrophe. </w:t>
+      </w:r>
+      <w:r>
+        <w:t>Avoid overly long sentences</w:t>
+      </w:r>
+      <w:r>
+        <w:t xml:space="preserve">. In general, the meaning of your text gets lost when you go over 30 </w:t>
+      </w:r>
+      <w:r>
+        <w:t>words.</w:t>
+      </w:r>
+    </w:p>
+    <w:p>
+      <w:r>
+        <w:t>Avoid unnecessary repetition.</w:t>
+      </w:r>
+    </w:p>
+    <w:p>
+      <w:r>
+        <w:t>Try to be formal in style; avoid slang and colloquial language.</w:t>
+      </w:r>
+      <w:r>
+        <w:t xml:space="preserve"> </w:t>
+      </w:r>
+      <w:r>
+        <w:t>Avoid being conver</w:t>
+      </w:r>
+      <w:r>
+        <w:t xml:space="preserve">sational in style. </w:t>
+      </w:r>
+    </w:p>
+    <w:p>
+      <w:r>
+        <w:t>The standard academic style (to which you should confor</w:t>
+      </w:r>
+      <w:r>
+        <w:t xml:space="preserve">m) is past tense, </w:t>
+      </w:r>
+      <w:proofErr w:type="gramStart"/>
+      <w:r>
+        <w:t>third-person</w:t>
+      </w:r>
+      <w:proofErr w:type="gramEnd"/>
+      <w:r>
+        <w:t xml:space="preserve">. </w:t>
+      </w:r>
+      <w:r>
+        <w:t>Use passive forms when possible</w:t>
+      </w:r>
+      <w:r>
+        <w:t xml:space="preserve">. For example, use </w:t>
+      </w:r>
+      <w:r>
+        <w:t xml:space="preserve">‘the software was tested’ </w:t>
+      </w:r>
+      <w:r>
+        <w:t>rather than ‘I tested the software’</w:t>
+      </w:r>
+      <w:r>
+        <w:t xml:space="preserve">. Try to avoid personal pronouns such as ‘I’, ‘me’, ‘my’, ‘we’, ‘you’, ‘he’, ‘she’ and try to avoid other </w:t>
+      </w:r>
+      <w:proofErr w:type="spellStart"/>
+      <w:r>
+        <w:t>personalisations</w:t>
+      </w:r>
+      <w:proofErr w:type="spellEnd"/>
+      <w:r>
+        <w:t xml:space="preserve"> such as ‘th</w:t>
+      </w:r>
+      <w:r>
+        <w:t xml:space="preserve">e author’, and ‘the student’. </w:t>
+      </w:r>
+      <w:proofErr w:type="gramStart"/>
+      <w:r>
+        <w:t>However</w:t>
+      </w:r>
+      <w:proofErr w:type="gramEnd"/>
+      <w:r>
+        <w:t xml:space="preserve"> do also use your common sense … otherwise following a given prescription when it becomes inappropriate can result in writing that feels artificial.</w:t>
+      </w:r>
+      <w:r>
+        <w:t xml:space="preserve"> </w:t>
+      </w:r>
+      <w:r>
+        <w:t>Do use phrases such as ‘this project’, ‘the program’, ‘the respondents’ (and do use ‘it’ or ‘they’ to avoid exces</w:t>
+      </w:r>
+      <w:r>
+        <w:t xml:space="preserve">sive repetitions of these). </w:t>
+      </w:r>
+      <w:r>
+        <w:t xml:space="preserve">Refer to yourself </w:t>
+      </w:r>
+      <w:r>
+        <w:t xml:space="preserve">as </w:t>
+      </w:r>
+      <w:r>
+        <w:t>‘the author’</w:t>
+      </w:r>
+      <w:r>
+        <w:t xml:space="preserve">; </w:t>
+      </w:r>
+      <w:r>
+        <w:t xml:space="preserve">possibly followed by </w:t>
+      </w:r>
+      <w:proofErr w:type="gramStart"/>
+      <w:r>
+        <w:t>‘I’</w:t>
+      </w:r>
+      <w:proofErr w:type="gramEnd"/>
+      <w:r>
+        <w:t xml:space="preserve"> or ‘my’ when you are clearly stating your own </w:t>
+      </w:r>
+      <w:proofErr w:type="gramStart"/>
+      <w:r>
+        <w:t>personal opinion</w:t>
+      </w:r>
+      <w:proofErr w:type="gramEnd"/>
+      <w:r>
+        <w:t xml:space="preserve">. This is primarily applicable to the </w:t>
+      </w:r>
+      <w:r>
+        <w:t>reflection</w:t>
+      </w:r>
+      <w:r>
+        <w:t xml:space="preserve">. </w:t>
+      </w:r>
+      <w:bookmarkStart w:id="64" w:name="_Toc32579086"/>
+      <w:bookmarkStart w:id="65" w:name="_Toc32579110"/>
+      <w:bookmarkStart w:id="66" w:name="_Toc32579155"/>
+    </w:p>
+    <w:p>
+      <w:pPr>
+        <w:pStyle w:val="Heading2"/>
+      </w:pPr>
+      <w:bookmarkStart w:id="67" w:name="_Toc212631707"/>
+      <w:r>
+        <w:lastRenderedPageBreak/>
+        <w:t>Professional Considerations</w:t>
       </w:r>
       <w:bookmarkEnd w:id="64"/>
       <w:bookmarkEnd w:id="65"/>
@@ -4677,308 +4825,102 @@
     </w:p>
     <w:p>
       <w:r>
-        <w:t xml:space="preserve">The report should be professionally presented and word processed with </w:t>
-      </w:r>
-      <w:r>
-        <w:t xml:space="preserve">approximately </w:t>
-      </w:r>
-      <w:r>
-        <w:t>1.15 line spacing.</w:t>
+        <w:t>These are very important matters</w:t>
+      </w:r>
+      <w:r>
+        <w:t xml:space="preserve"> to consider when writing up the work you have carried out for your final year project.</w:t>
+      </w:r>
+    </w:p>
+    <w:p>
+      <w:pPr>
+        <w:pStyle w:val="Heading3"/>
+      </w:pPr>
+      <w:bookmarkStart w:id="68" w:name="_Toc212631708"/>
+      <w:r>
+        <w:t>Ethical considerations</w:t>
+      </w:r>
+      <w:bookmarkEnd w:id="68"/>
+    </w:p>
+    <w:p>
+      <w:r>
+        <w:t>You should ensure that your report conforms to the University Ethics policy.</w:t>
       </w:r>
       <w:r>
         <w:t xml:space="preserve"> </w:t>
       </w:r>
-    </w:p>
-    <w:p>
-      <w:r>
-        <w:t>Pages should be numbered consecuti</w:t>
-      </w:r>
-      <w:r>
-        <w:t>vely except for the title page. P</w:t>
-      </w:r>
-      <w:r>
-        <w:t>lease us</w:t>
-      </w:r>
-      <w:r>
-        <w:t>e</w:t>
+      <w:r>
+        <w:t>For example, if the results of user-testing are included, then participants should not be identifiable.</w:t>
+      </w:r>
+    </w:p>
+    <w:p>
+      <w:pPr>
+        <w:pStyle w:val="Heading3"/>
+      </w:pPr>
+      <w:bookmarkStart w:id="69" w:name="_Toc212631709"/>
+      <w:r>
+        <w:t>Plagiarism and referencing</w:t>
+      </w:r>
+      <w:bookmarkEnd w:id="69"/>
+    </w:p>
+    <w:p>
+      <w:r>
+        <w:t>You should adhere to accepted norms regarding referencing, paraphrasing, and plagiarism.</w:t>
       </w:r>
       <w:r>
         <w:t xml:space="preserve"> </w:t>
       </w:r>
       <w:r>
-        <w:t>the Arial font is a size of 12pt.</w:t>
-      </w:r>
-    </w:p>
-    <w:p>
-      <w:r>
-        <w:t>Sections and sub-sections should employ nested numbering</w:t>
-      </w:r>
-      <w:r>
-        <w:t xml:space="preserve">. For example, </w:t>
-      </w:r>
-      <w:r>
-        <w:t xml:space="preserve">Section 1, sub-sections 1.1, 1.2, </w:t>
-      </w:r>
-      <w:r>
-        <w:t xml:space="preserve">and </w:t>
-      </w:r>
-      <w:r>
-        <w:t>sub-sub-sections 1.1.1, 1.1.2</w:t>
-      </w:r>
-      <w:r>
-        <w:t xml:space="preserve">. </w:t>
-      </w:r>
-      <w:r>
-        <w:t xml:space="preserve">This is really important in helping the reader to follow the structure of your report.   </w:t>
-      </w:r>
-    </w:p>
-    <w:p>
-      <w:r>
-        <w:t>Use good grammar, and make sure that you understand the proper uses of punctuation symbols such as: comma, semi</w:t>
-      </w:r>
-      <w:r>
-        <w:t xml:space="preserve">-colon, colon, and apostrophe. </w:t>
-      </w:r>
-      <w:r>
-        <w:t>Avoid overly long sentences</w:t>
-      </w:r>
-      <w:r>
-        <w:t xml:space="preserve">. In general, the meaning of your text gets lost when you go over 30 </w:t>
-      </w:r>
-      <w:r>
-        <w:t>words.</w:t>
-      </w:r>
-    </w:p>
-    <w:p>
-      <w:r>
-        <w:t>Avoid unnecessary repetition.</w:t>
-      </w:r>
-    </w:p>
-    <w:p>
-      <w:r>
-        <w:t>Try to be formal in style; avoid slang and colloquial language.</w:t>
+        <w:t>S</w:t>
+      </w:r>
+      <w:r>
+        <w:t>ee Section 3.7 of the University guide to Essay Writing.</w:t>
       </w:r>
       <w:r>
         <w:t xml:space="preserve"> </w:t>
       </w:r>
       <w:r>
-        <w:t>Avoid being conver</w:t>
-      </w:r>
-      <w:r>
-        <w:t xml:space="preserve">sational in style. </w:t>
-      </w:r>
-    </w:p>
-    <w:p>
-      <w:r>
-        <w:t>The standard academic style (to which you should confor</w:t>
-      </w:r>
-      <w:r>
-        <w:t xml:space="preserve">m) is past tense, </w:t>
-      </w:r>
-      <w:proofErr w:type="gramStart"/>
-      <w:r>
-        <w:t>third-person</w:t>
-      </w:r>
-      <w:proofErr w:type="gramEnd"/>
-      <w:r>
-        <w:t xml:space="preserve">. </w:t>
-      </w:r>
-      <w:r>
-        <w:t>Use passive forms when possible</w:t>
-      </w:r>
-      <w:r>
-        <w:t xml:space="preserve">. For example, use </w:t>
-      </w:r>
-      <w:r>
-        <w:t xml:space="preserve">‘the software was tested’ </w:t>
-      </w:r>
-      <w:r>
-        <w:t>rather than ‘I tested the software’</w:t>
-      </w:r>
-      <w:r>
-        <w:t xml:space="preserve">. Try to avoid personal pronouns such as ‘I’, ‘me’, ‘my’, ‘we’, ‘you’, ‘he’, ‘she’ and try to avoid other </w:t>
-      </w:r>
-      <w:proofErr w:type="spellStart"/>
-      <w:r>
-        <w:t>personalisations</w:t>
-      </w:r>
-      <w:proofErr w:type="spellEnd"/>
-      <w:r>
-        <w:t xml:space="preserve"> such as ‘th</w:t>
-      </w:r>
-      <w:r>
-        <w:t xml:space="preserve">e author’, and ‘the student’. </w:t>
-      </w:r>
-      <w:proofErr w:type="gramStart"/>
-      <w:r>
-        <w:t>However</w:t>
-      </w:r>
-      <w:proofErr w:type="gramEnd"/>
-      <w:r>
-        <w:t xml:space="preserve"> do also use your common sense … otherwise following a given prescription when it becomes inappropriate can result in writing that feels artificial.</w:t>
+        <w:t>Please note that we may submit project products (e.g., code, report) to plagiarism detection devices.</w:t>
+      </w:r>
+    </w:p>
+    <w:p>
+      <w:pPr>
+        <w:pStyle w:val="Heading3"/>
+      </w:pPr>
+      <w:bookmarkStart w:id="70" w:name="_Toc212631710"/>
+      <w:r>
+        <w:t>LSEP</w:t>
+      </w:r>
+      <w:bookmarkEnd w:id="70"/>
+    </w:p>
+    <w:p>
+      <w:r>
+        <w:t xml:space="preserve">Legal, social, ethical and professional issues are one of the </w:t>
+      </w:r>
+      <w:r>
+        <w:t xml:space="preserve">core </w:t>
+      </w:r>
+      <w:r>
+        <w:t>assessment categories.</w:t>
       </w:r>
       <w:r>
         <w:t xml:space="preserve"> </w:t>
       </w:r>
       <w:r>
-        <w:t>Do use phrases such as ‘this project’, ‘the program’, ‘the respondents’ (and do use ‘it’ or ‘they’ to avoid exces</w:t>
-      </w:r>
-      <w:r>
-        <w:t xml:space="preserve">sive repetitions of these). </w:t>
-      </w:r>
-      <w:r>
-        <w:t xml:space="preserve">Refer to yourself </w:t>
-      </w:r>
-      <w:r>
-        <w:t xml:space="preserve">as </w:t>
-      </w:r>
-      <w:r>
-        <w:t>‘the author’</w:t>
-      </w:r>
-      <w:r>
-        <w:t xml:space="preserve">; </w:t>
-      </w:r>
-      <w:r>
-        <w:t xml:space="preserve">possibly followed by </w:t>
-      </w:r>
-      <w:proofErr w:type="gramStart"/>
-      <w:r>
-        <w:t>‘I’</w:t>
-      </w:r>
-      <w:proofErr w:type="gramEnd"/>
-      <w:r>
-        <w:t xml:space="preserve"> or ‘my’ when you are clearly stating your own </w:t>
-      </w:r>
-      <w:proofErr w:type="gramStart"/>
-      <w:r>
-        <w:t>personal opinion</w:t>
-      </w:r>
-      <w:proofErr w:type="gramEnd"/>
-      <w:r>
-        <w:t xml:space="preserve">. This is primarily applicable to the </w:t>
-      </w:r>
-      <w:r>
-        <w:t>reflection</w:t>
-      </w:r>
-      <w:r>
-        <w:t xml:space="preserve">. </w:t>
-      </w:r>
-      <w:bookmarkStart w:id="68" w:name="_Toc32579086"/>
-      <w:bookmarkStart w:id="69" w:name="_Toc32579110"/>
-      <w:bookmarkStart w:id="70" w:name="_Toc32579155"/>
-    </w:p>
-    <w:p>
-      <w:pPr>
-        <w:pStyle w:val="Heading2"/>
-      </w:pPr>
-      <w:bookmarkStart w:id="71" w:name="_Toc212631707"/>
-      <w:r>
-        <w:lastRenderedPageBreak/>
-        <w:t>Professional Considerations</w:t>
-      </w:r>
-      <w:bookmarkEnd w:id="68"/>
-      <w:bookmarkEnd w:id="69"/>
-      <w:bookmarkEnd w:id="70"/>
+        <w:t>Therefore, we r</w:t>
+      </w:r>
+      <w:r>
+        <w:t xml:space="preserve">ecommend that you write about 600 words within your final report on this issue. </w:t>
+      </w:r>
+    </w:p>
+    <w:p>
+      <w:pPr>
+        <w:pStyle w:val="Heading1"/>
+      </w:pPr>
+      <w:bookmarkStart w:id="71" w:name="_Toc212631711"/>
+      <w:r>
+        <w:t>Queries</w:t>
+      </w:r>
       <w:bookmarkEnd w:id="71"/>
-    </w:p>
-    <w:p>
-      <w:r>
-        <w:t>These are very important matters</w:t>
-      </w:r>
-      <w:r>
-        <w:t xml:space="preserve"> to consider when writing up the work you have carried out for your final year project.</w:t>
-      </w:r>
-    </w:p>
-    <w:p>
-      <w:pPr>
-        <w:pStyle w:val="Heading3"/>
-      </w:pPr>
-      <w:bookmarkStart w:id="72" w:name="_Toc212631708"/>
-      <w:r>
-        <w:t>Ethical considerations</w:t>
-      </w:r>
-      <w:bookmarkEnd w:id="72"/>
-    </w:p>
-    <w:p>
-      <w:r>
-        <w:t>You should ensure that your report conforms to the University Ethics policy.</w:t>
-      </w:r>
-      <w:r>
-        <w:t xml:space="preserve"> </w:t>
-      </w:r>
-      <w:r>
-        <w:t>For example, if the results of user-testing are included, then participants should not be identifiable.</w:t>
-      </w:r>
-    </w:p>
-    <w:p>
-      <w:pPr>
-        <w:pStyle w:val="Heading3"/>
-      </w:pPr>
-      <w:bookmarkStart w:id="73" w:name="_Toc212631709"/>
-      <w:r>
-        <w:t>Plagiarism and referencing</w:t>
-      </w:r>
-      <w:bookmarkEnd w:id="73"/>
-    </w:p>
-    <w:p>
-      <w:r>
-        <w:t>You should adhere to accepted norms regarding referencing, paraphrasing, and plagiarism.</w:t>
-      </w:r>
-      <w:r>
-        <w:t xml:space="preserve"> </w:t>
-      </w:r>
-      <w:r>
-        <w:t>S</w:t>
-      </w:r>
-      <w:r>
-        <w:t>ee Section 3.7 of the University guide to Essay Writing.</w:t>
-      </w:r>
-      <w:r>
-        <w:t xml:space="preserve"> </w:t>
-      </w:r>
-      <w:r>
-        <w:t>Please note that we may submit project products (e.g., code, report) to plagiarism detection devices.</w:t>
-      </w:r>
-    </w:p>
-    <w:p>
-      <w:pPr>
-        <w:pStyle w:val="Heading3"/>
-      </w:pPr>
-      <w:bookmarkStart w:id="74" w:name="_Toc212631710"/>
-      <w:r>
-        <w:t>LSEP</w:t>
-      </w:r>
-      <w:bookmarkEnd w:id="74"/>
-    </w:p>
-    <w:p>
-      <w:r>
-        <w:t xml:space="preserve">Legal, social, ethical and professional issues are one of the </w:t>
-      </w:r>
-      <w:r>
-        <w:t xml:space="preserve">core </w:t>
-      </w:r>
-      <w:r>
-        <w:t>assessment categories.</w:t>
-      </w:r>
-      <w:r>
-        <w:t xml:space="preserve"> </w:t>
-      </w:r>
-      <w:r>
-        <w:t>Therefore, we r</w:t>
-      </w:r>
-      <w:r>
-        <w:t xml:space="preserve">ecommend that you write about 600 words within your final report on this issue. </w:t>
-      </w:r>
-    </w:p>
-    <w:p>
-      <w:pPr>
-        <w:pStyle w:val="Heading1"/>
-      </w:pPr>
-      <w:bookmarkStart w:id="75" w:name="_Toc212631711"/>
-      <w:r>
-        <w:t>Queries</w:t>
-      </w:r>
-      <w:bookmarkEnd w:id="75"/>
     </w:p>
     <w:p>
       <w:r>
@@ -4994,12 +4936,12 @@
     <w:p/>
     <w:p/>
     <w:sectPr>
-      <w:headerReference w:type="even" r:id="rId9"/>
-      <w:headerReference w:type="default" r:id="rId10"/>
-      <w:footerReference w:type="even" r:id="rId11"/>
-      <w:footerReference w:type="default" r:id="rId12"/>
-      <w:headerReference w:type="first" r:id="rId13"/>
-      <w:footerReference w:type="first" r:id="rId14"/>
+      <w:headerReference w:type="even" r:id="rId10"/>
+      <w:headerReference w:type="default" r:id="rId11"/>
+      <w:footerReference w:type="even" r:id="rId12"/>
+      <w:footerReference w:type="default" r:id="rId13"/>
+      <w:headerReference w:type="first" r:id="rId14"/>
+      <w:footerReference w:type="first" r:id="rId15"/>
       <w:pgSz w:w="11906" w:h="16838" w:code="9"/>
       <w:pgMar w:top="1440" w:right="1440" w:bottom="1440" w:left="1440" w:header="708" w:footer="708" w:gutter="0"/>
       <w:pgNumType w:start="0"/>

</xml_diff>

<commit_message>
Database design completed + Initial android app commit
Some report structure updates, a completed diagram of the current database design (final), and the beginning of the android app
</commit_message>
<xml_diff>
--- a/Documents/Report.docx
+++ b/Documents/Report.docx
@@ -216,30 +216,19 @@
     <w:p>
       <w:pPr>
         <w:jc w:val="center"/>
-        <w:rPr>
-          <w:color w:val="538135" w:themeColor="accent6" w:themeShade="BF"/>
-        </w:rPr>
       </w:pPr>
     </w:p>
     <w:p>
       <w:pPr>
         <w:jc w:val="center"/>
-        <w:rPr>
-          <w:color w:val="538135" w:themeColor="accent6" w:themeShade="BF"/>
-        </w:rPr>
-      </w:pPr>
-      <w:r>
-        <w:rPr>
-          <w:color w:val="538135" w:themeColor="accent6" w:themeShade="BF"/>
-        </w:rPr>
-        <w:t>Insert your Registration Number</w:t>
-      </w:r>
-    </w:p>
-    <w:p>
-      <w:pPr>
-        <w:rPr>
-          <w:color w:val="538135" w:themeColor="accent6" w:themeShade="BF"/>
-        </w:rPr>
+      </w:pPr>
+      <w:r>
+        <w:t>10859463</w:t>
+      </w:r>
+    </w:p>
+    <w:p>
+      <w:pPr>
+        <w:jc w:val="center"/>
       </w:pPr>
     </w:p>
     <w:p>
@@ -317,7 +306,7 @@
           <w:r>
             <w:fldChar w:fldCharType="separate"/>
           </w:r>
-          <w:hyperlink w:anchor="_Toc212631691" w:history="1">
+          <w:hyperlink w:anchor="_Toc214446183" w:history="1">
             <w:r>
               <w:rPr>
                 <w:rStyle w:val="Hyperlink"/>
@@ -361,7 +350,7 @@
                 <w:noProof/>
                 <w:webHidden/>
               </w:rPr>
-              <w:instrText xml:space="preserve"> PAGEREF _Toc212631691 \h </w:instrText>
+              <w:instrText xml:space="preserve"> PAGEREF _Toc214446183 \h </w:instrText>
             </w:r>
             <w:r>
               <w:rPr>
@@ -381,7 +370,7 @@
                 <w:noProof/>
                 <w:webHidden/>
               </w:rPr>
-              <w:t>2</w:t>
+              <w:t>3</w:t>
             </w:r>
             <w:r>
               <w:rPr>
@@ -407,7 +396,7 @@
               <w14:ligatures w14:val="standardContextual"/>
             </w:rPr>
           </w:pPr>
-          <w:hyperlink w:anchor="_Toc212631692" w:history="1">
+          <w:hyperlink w:anchor="_Toc214446184" w:history="1">
             <w:r>
               <w:rPr>
                 <w:rStyle w:val="Hyperlink"/>
@@ -451,7 +440,7 @@
                 <w:noProof/>
                 <w:webHidden/>
               </w:rPr>
-              <w:instrText xml:space="preserve"> PAGEREF _Toc212631692 \h </w:instrText>
+              <w:instrText xml:space="preserve"> PAGEREF _Toc214446184 \h </w:instrText>
             </w:r>
             <w:r>
               <w:rPr>
@@ -471,7 +460,7 @@
                 <w:noProof/>
                 <w:webHidden/>
               </w:rPr>
-              <w:t>2</w:t>
+              <w:t>3</w:t>
             </w:r>
             <w:r>
               <w:rPr>
@@ -497,7 +486,7 @@
               <w14:ligatures w14:val="standardContextual"/>
             </w:rPr>
           </w:pPr>
-          <w:hyperlink w:anchor="_Toc212631693" w:history="1">
+          <w:hyperlink w:anchor="_Toc214446185" w:history="1">
             <w:r>
               <w:rPr>
                 <w:rStyle w:val="Hyperlink"/>
@@ -541,7 +530,7 @@
                 <w:noProof/>
                 <w:webHidden/>
               </w:rPr>
-              <w:instrText xml:space="preserve"> PAGEREF _Toc212631693 \h </w:instrText>
+              <w:instrText xml:space="preserve"> PAGEREF _Toc214446185 \h </w:instrText>
             </w:r>
             <w:r>
               <w:rPr>
@@ -561,7 +550,7 @@
                 <w:noProof/>
                 <w:webHidden/>
               </w:rPr>
-              <w:t>2</w:t>
+              <w:t>3</w:t>
             </w:r>
             <w:r>
               <w:rPr>
@@ -587,7 +576,7 @@
               <w14:ligatures w14:val="standardContextual"/>
             </w:rPr>
           </w:pPr>
-          <w:hyperlink w:anchor="_Toc212631694" w:history="1">
+          <w:hyperlink w:anchor="_Toc214446186" w:history="1">
             <w:r>
               <w:rPr>
                 <w:rStyle w:val="Hyperlink"/>
@@ -631,7 +620,7 @@
                 <w:noProof/>
                 <w:webHidden/>
               </w:rPr>
-              <w:instrText xml:space="preserve"> PAGEREF _Toc212631694 \h </w:instrText>
+              <w:instrText xml:space="preserve"> PAGEREF _Toc214446186 \h </w:instrText>
             </w:r>
             <w:r>
               <w:rPr>
@@ -651,7 +640,7 @@
                 <w:noProof/>
                 <w:webHidden/>
               </w:rPr>
-              <w:t>3</w:t>
+              <w:t>4</w:t>
             </w:r>
             <w:r>
               <w:rPr>
@@ -677,7 +666,7 @@
               <w14:ligatures w14:val="standardContextual"/>
             </w:rPr>
           </w:pPr>
-          <w:hyperlink w:anchor="_Toc212631695" w:history="1">
+          <w:hyperlink w:anchor="_Toc214446187" w:history="1">
             <w:r>
               <w:rPr>
                 <w:rStyle w:val="Hyperlink"/>
@@ -721,7 +710,7 @@
                 <w:noProof/>
                 <w:webHidden/>
               </w:rPr>
-              <w:instrText xml:space="preserve"> PAGEREF _Toc212631695 \h </w:instrText>
+              <w:instrText xml:space="preserve"> PAGEREF _Toc214446187 \h </w:instrText>
             </w:r>
             <w:r>
               <w:rPr>
@@ -741,7 +730,7 @@
                 <w:noProof/>
                 <w:webHidden/>
               </w:rPr>
-              <w:t>3</w:t>
+              <w:t>4</w:t>
             </w:r>
             <w:r>
               <w:rPr>
@@ -767,7 +756,7 @@
               <w14:ligatures w14:val="standardContextual"/>
             </w:rPr>
           </w:pPr>
-          <w:hyperlink w:anchor="_Toc212631696" w:history="1">
+          <w:hyperlink w:anchor="_Toc214446188" w:history="1">
             <w:r>
               <w:rPr>
                 <w:rStyle w:val="Hyperlink"/>
@@ -811,7 +800,7 @@
                 <w:noProof/>
                 <w:webHidden/>
               </w:rPr>
-              <w:instrText xml:space="preserve"> PAGEREF _Toc212631696 \h </w:instrText>
+              <w:instrText xml:space="preserve"> PAGEREF _Toc214446188 \h </w:instrText>
             </w:r>
             <w:r>
               <w:rPr>
@@ -831,7 +820,7 @@
                 <w:noProof/>
                 <w:webHidden/>
               </w:rPr>
-              <w:t>4</w:t>
+              <w:t>5</w:t>
             </w:r>
             <w:r>
               <w:rPr>
@@ -857,7 +846,7 @@
               <w14:ligatures w14:val="standardContextual"/>
             </w:rPr>
           </w:pPr>
-          <w:hyperlink w:anchor="_Toc212631697" w:history="1">
+          <w:hyperlink w:anchor="_Toc214446189" w:history="1">
             <w:r>
               <w:rPr>
                 <w:rStyle w:val="Hyperlink"/>
@@ -901,7 +890,7 @@
                 <w:noProof/>
                 <w:webHidden/>
               </w:rPr>
-              <w:instrText xml:space="preserve"> PAGEREF _Toc212631697 \h </w:instrText>
+              <w:instrText xml:space="preserve"> PAGEREF _Toc214446189 \h </w:instrText>
             </w:r>
             <w:r>
               <w:rPr>
@@ -921,7 +910,7 @@
                 <w:noProof/>
                 <w:webHidden/>
               </w:rPr>
-              <w:t>4</w:t>
+              <w:t>5</w:t>
             </w:r>
             <w:r>
               <w:rPr>
@@ -947,7 +936,7 @@
               <w14:ligatures w14:val="standardContextual"/>
             </w:rPr>
           </w:pPr>
-          <w:hyperlink w:anchor="_Toc212631698" w:history="1">
+          <w:hyperlink w:anchor="_Toc214446190" w:history="1">
             <w:r>
               <w:rPr>
                 <w:rStyle w:val="Hyperlink"/>
@@ -991,7 +980,7 @@
                 <w:noProof/>
                 <w:webHidden/>
               </w:rPr>
-              <w:instrText xml:space="preserve"> PAGEREF _Toc212631698 \h </w:instrText>
+              <w:instrText xml:space="preserve"> PAGEREF _Toc214446190 \h </w:instrText>
             </w:r>
             <w:r>
               <w:rPr>
@@ -1011,7 +1000,7 @@
                 <w:noProof/>
                 <w:webHidden/>
               </w:rPr>
-              <w:t>5</w:t>
+              <w:t>6</w:t>
             </w:r>
             <w:r>
               <w:rPr>
@@ -1037,7 +1026,7 @@
               <w14:ligatures w14:val="standardContextual"/>
             </w:rPr>
           </w:pPr>
-          <w:hyperlink w:anchor="_Toc212631699" w:history="1">
+          <w:hyperlink w:anchor="_Toc214446191" w:history="1">
             <w:r>
               <w:rPr>
                 <w:rStyle w:val="Hyperlink"/>
@@ -1081,7 +1070,7 @@
                 <w:noProof/>
                 <w:webHidden/>
               </w:rPr>
-              <w:instrText xml:space="preserve"> PAGEREF _Toc212631699 \h </w:instrText>
+              <w:instrText xml:space="preserve"> PAGEREF _Toc214446191 \h </w:instrText>
             </w:r>
             <w:r>
               <w:rPr>
@@ -1101,7 +1090,7 @@
                 <w:noProof/>
                 <w:webHidden/>
               </w:rPr>
-              <w:t>5</w:t>
+              <w:t>6</w:t>
             </w:r>
             <w:r>
               <w:rPr>
@@ -1127,7 +1116,7 @@
               <w14:ligatures w14:val="standardContextual"/>
             </w:rPr>
           </w:pPr>
-          <w:hyperlink w:anchor="_Toc212631700" w:history="1">
+          <w:hyperlink w:anchor="_Toc214446192" w:history="1">
             <w:r>
               <w:rPr>
                 <w:rStyle w:val="Hyperlink"/>
@@ -1171,7 +1160,7 @@
                 <w:noProof/>
                 <w:webHidden/>
               </w:rPr>
-              <w:instrText xml:space="preserve"> PAGEREF _Toc212631700 \h </w:instrText>
+              <w:instrText xml:space="preserve"> PAGEREF _Toc214446192 \h </w:instrText>
             </w:r>
             <w:r>
               <w:rPr>
@@ -1191,7 +1180,7 @@
                 <w:noProof/>
                 <w:webHidden/>
               </w:rPr>
-              <w:t>5</w:t>
+              <w:t>6</w:t>
             </w:r>
             <w:r>
               <w:rPr>
@@ -1217,7 +1206,7 @@
               <w14:ligatures w14:val="standardContextual"/>
             </w:rPr>
           </w:pPr>
-          <w:hyperlink w:anchor="_Toc212631701" w:history="1">
+          <w:hyperlink w:anchor="_Toc214446193" w:history="1">
             <w:r>
               <w:rPr>
                 <w:rStyle w:val="Hyperlink"/>
@@ -1261,7 +1250,7 @@
                 <w:noProof/>
                 <w:webHidden/>
               </w:rPr>
-              <w:instrText xml:space="preserve"> PAGEREF _Toc212631701 \h </w:instrText>
+              <w:instrText xml:space="preserve"> PAGEREF _Toc214446193 \h </w:instrText>
             </w:r>
             <w:r>
               <w:rPr>
@@ -1281,7 +1270,7 @@
                 <w:noProof/>
                 <w:webHidden/>
               </w:rPr>
-              <w:t>5</w:t>
+              <w:t>6</w:t>
             </w:r>
             <w:r>
               <w:rPr>
@@ -1307,7 +1296,7 @@
               <w14:ligatures w14:val="standardContextual"/>
             </w:rPr>
           </w:pPr>
-          <w:hyperlink w:anchor="_Toc212631702" w:history="1">
+          <w:hyperlink w:anchor="_Toc214446194" w:history="1">
             <w:r>
               <w:rPr>
                 <w:rStyle w:val="Hyperlink"/>
@@ -1351,7 +1340,7 @@
                 <w:noProof/>
                 <w:webHidden/>
               </w:rPr>
-              <w:instrText xml:space="preserve"> PAGEREF _Toc212631702 \h </w:instrText>
+              <w:instrText xml:space="preserve"> PAGEREF _Toc214446194 \h </w:instrText>
             </w:r>
             <w:r>
               <w:rPr>
@@ -1371,7 +1360,7 @@
                 <w:noProof/>
                 <w:webHidden/>
               </w:rPr>
-              <w:t>6</w:t>
+              <w:t>7</w:t>
             </w:r>
             <w:r>
               <w:rPr>
@@ -1397,7 +1386,7 @@
               <w14:ligatures w14:val="standardContextual"/>
             </w:rPr>
           </w:pPr>
-          <w:hyperlink w:anchor="_Toc212631703" w:history="1">
+          <w:hyperlink w:anchor="_Toc214446195" w:history="1">
             <w:r>
               <w:rPr>
                 <w:rStyle w:val="Hyperlink"/>
@@ -1441,7 +1430,7 @@
                 <w:noProof/>
                 <w:webHidden/>
               </w:rPr>
-              <w:instrText xml:space="preserve"> PAGEREF _Toc212631703 \h </w:instrText>
+              <w:instrText xml:space="preserve"> PAGEREF _Toc214446195 \h </w:instrText>
             </w:r>
             <w:r>
               <w:rPr>
@@ -1461,7 +1450,7 @@
                 <w:noProof/>
                 <w:webHidden/>
               </w:rPr>
-              <w:t>7</w:t>
+              <w:t>8</w:t>
             </w:r>
             <w:r>
               <w:rPr>
@@ -1487,7 +1476,7 @@
               <w14:ligatures w14:val="standardContextual"/>
             </w:rPr>
           </w:pPr>
-          <w:hyperlink w:anchor="_Toc212631704" w:history="1">
+          <w:hyperlink w:anchor="_Toc214446196" w:history="1">
             <w:r>
               <w:rPr>
                 <w:rStyle w:val="Hyperlink"/>
@@ -1510,7 +1499,7 @@
                 <w:rStyle w:val="Hyperlink"/>
                 <w:noProof/>
               </w:rPr>
-              <w:t>Context review</w:t>
+              <w:t>Methodology</w:t>
             </w:r>
             <w:r>
               <w:rPr>
@@ -1531,7 +1520,7 @@
                 <w:noProof/>
                 <w:webHidden/>
               </w:rPr>
-              <w:instrText xml:space="preserve"> PAGEREF _Toc212631704 \h </w:instrText>
+              <w:instrText xml:space="preserve"> PAGEREF _Toc214446196 \h </w:instrText>
             </w:r>
             <w:r>
               <w:rPr>
@@ -1551,7 +1540,349 @@
                 <w:noProof/>
                 <w:webHidden/>
               </w:rPr>
-              <w:t>7</w:t>
+              <w:t>8</w:t>
+            </w:r>
+            <w:r>
+              <w:rPr>
+                <w:noProof/>
+                <w:webHidden/>
+              </w:rPr>
+              <w:fldChar w:fldCharType="end"/>
+            </w:r>
+          </w:hyperlink>
+        </w:p>
+        <w:p>
+          <w:pPr>
+            <w:pStyle w:val="TOC1"/>
+            <w:tabs>
+              <w:tab w:val="left" w:pos="480"/>
+              <w:tab w:val="right" w:leader="dot" w:pos="9016"/>
+            </w:tabs>
+            <w:rPr>
+              <w:rFonts w:asciiTheme="minorHAnsi" w:eastAsiaTheme="minorEastAsia" w:hAnsiTheme="minorHAnsi" w:cstheme="minorBidi"/>
+              <w:noProof/>
+              <w:kern w:val="2"/>
+              <w:lang w:eastAsia="en-GB"/>
+              <w14:ligatures w14:val="standardContextual"/>
+            </w:rPr>
+          </w:pPr>
+          <w:hyperlink w:anchor="_Toc214446197" w:history="1">
+            <w:r>
+              <w:rPr>
+                <w:rStyle w:val="Hyperlink"/>
+                <w:noProof/>
+              </w:rPr>
+              <w:t>3</w:t>
+            </w:r>
+            <w:r>
+              <w:rPr>
+                <w:rFonts w:asciiTheme="minorHAnsi" w:eastAsiaTheme="minorEastAsia" w:hAnsiTheme="minorHAnsi" w:cstheme="minorBidi"/>
+                <w:noProof/>
+                <w:kern w:val="2"/>
+                <w:lang w:eastAsia="en-GB"/>
+                <w14:ligatures w14:val="standardContextual"/>
+              </w:rPr>
+              <w:tab/>
+            </w:r>
+            <w:r>
+              <w:rPr>
+                <w:rStyle w:val="Hyperlink"/>
+                <w:noProof/>
+              </w:rPr>
+              <w:t>Project management</w:t>
+            </w:r>
+            <w:r>
+              <w:rPr>
+                <w:noProof/>
+                <w:webHidden/>
+              </w:rPr>
+              <w:tab/>
+            </w:r>
+            <w:r>
+              <w:rPr>
+                <w:noProof/>
+                <w:webHidden/>
+              </w:rPr>
+              <w:fldChar w:fldCharType="begin"/>
+            </w:r>
+            <w:r>
+              <w:rPr>
+                <w:noProof/>
+                <w:webHidden/>
+              </w:rPr>
+              <w:instrText xml:space="preserve"> PAGEREF _Toc214446197 \h </w:instrText>
+            </w:r>
+            <w:r>
+              <w:rPr>
+                <w:noProof/>
+                <w:webHidden/>
+              </w:rPr>
+            </w:r>
+            <w:r>
+              <w:rPr>
+                <w:noProof/>
+                <w:webHidden/>
+              </w:rPr>
+              <w:fldChar w:fldCharType="separate"/>
+            </w:r>
+            <w:r>
+              <w:rPr>
+                <w:noProof/>
+                <w:webHidden/>
+              </w:rPr>
+              <w:t>8</w:t>
+            </w:r>
+            <w:r>
+              <w:rPr>
+                <w:noProof/>
+                <w:webHidden/>
+              </w:rPr>
+              <w:fldChar w:fldCharType="end"/>
+            </w:r>
+          </w:hyperlink>
+        </w:p>
+        <w:p>
+          <w:pPr>
+            <w:pStyle w:val="TOC1"/>
+            <w:tabs>
+              <w:tab w:val="left" w:pos="480"/>
+              <w:tab w:val="right" w:leader="dot" w:pos="9016"/>
+            </w:tabs>
+            <w:rPr>
+              <w:rFonts w:asciiTheme="minorHAnsi" w:eastAsiaTheme="minorEastAsia" w:hAnsiTheme="minorHAnsi" w:cstheme="minorBidi"/>
+              <w:noProof/>
+              <w:kern w:val="2"/>
+              <w:lang w:eastAsia="en-GB"/>
+              <w14:ligatures w14:val="standardContextual"/>
+            </w:rPr>
+          </w:pPr>
+          <w:hyperlink w:anchor="_Toc214446198" w:history="1">
+            <w:r>
+              <w:rPr>
+                <w:rStyle w:val="Hyperlink"/>
+                <w:noProof/>
+              </w:rPr>
+              <w:t>4</w:t>
+            </w:r>
+            <w:r>
+              <w:rPr>
+                <w:rFonts w:asciiTheme="minorHAnsi" w:eastAsiaTheme="minorEastAsia" w:hAnsiTheme="minorHAnsi" w:cstheme="minorBidi"/>
+                <w:noProof/>
+                <w:kern w:val="2"/>
+                <w:lang w:eastAsia="en-GB"/>
+                <w14:ligatures w14:val="standardContextual"/>
+              </w:rPr>
+              <w:tab/>
+            </w:r>
+            <w:r>
+              <w:rPr>
+                <w:rStyle w:val="Hyperlink"/>
+                <w:noProof/>
+              </w:rPr>
+              <w:t>Design and Architecture</w:t>
+            </w:r>
+            <w:r>
+              <w:rPr>
+                <w:noProof/>
+                <w:webHidden/>
+              </w:rPr>
+              <w:tab/>
+            </w:r>
+            <w:r>
+              <w:rPr>
+                <w:noProof/>
+                <w:webHidden/>
+              </w:rPr>
+              <w:fldChar w:fldCharType="begin"/>
+            </w:r>
+            <w:r>
+              <w:rPr>
+                <w:noProof/>
+                <w:webHidden/>
+              </w:rPr>
+              <w:instrText xml:space="preserve"> PAGEREF _Toc214446198 \h </w:instrText>
+            </w:r>
+            <w:r>
+              <w:rPr>
+                <w:noProof/>
+                <w:webHidden/>
+              </w:rPr>
+            </w:r>
+            <w:r>
+              <w:rPr>
+                <w:noProof/>
+                <w:webHidden/>
+              </w:rPr>
+              <w:fldChar w:fldCharType="separate"/>
+            </w:r>
+            <w:r>
+              <w:rPr>
+                <w:noProof/>
+                <w:webHidden/>
+              </w:rPr>
+              <w:t>8</w:t>
+            </w:r>
+            <w:r>
+              <w:rPr>
+                <w:noProof/>
+                <w:webHidden/>
+              </w:rPr>
+              <w:fldChar w:fldCharType="end"/>
+            </w:r>
+          </w:hyperlink>
+        </w:p>
+        <w:p>
+          <w:pPr>
+            <w:pStyle w:val="TOC1"/>
+            <w:tabs>
+              <w:tab w:val="left" w:pos="480"/>
+              <w:tab w:val="right" w:leader="dot" w:pos="9016"/>
+            </w:tabs>
+            <w:rPr>
+              <w:rFonts w:asciiTheme="minorHAnsi" w:eastAsiaTheme="minorEastAsia" w:hAnsiTheme="minorHAnsi" w:cstheme="minorBidi"/>
+              <w:noProof/>
+              <w:kern w:val="2"/>
+              <w:lang w:eastAsia="en-GB"/>
+              <w14:ligatures w14:val="standardContextual"/>
+            </w:rPr>
+          </w:pPr>
+          <w:hyperlink w:anchor="_Toc214446199" w:history="1">
+            <w:r>
+              <w:rPr>
+                <w:rStyle w:val="Hyperlink"/>
+                <w:noProof/>
+              </w:rPr>
+              <w:t>5</w:t>
+            </w:r>
+            <w:r>
+              <w:rPr>
+                <w:rFonts w:asciiTheme="minorHAnsi" w:eastAsiaTheme="minorEastAsia" w:hAnsiTheme="minorHAnsi" w:cstheme="minorBidi"/>
+                <w:noProof/>
+                <w:kern w:val="2"/>
+                <w:lang w:eastAsia="en-GB"/>
+                <w14:ligatures w14:val="standardContextual"/>
+              </w:rPr>
+              <w:tab/>
+            </w:r>
+            <w:r>
+              <w:rPr>
+                <w:rStyle w:val="Hyperlink"/>
+                <w:noProof/>
+              </w:rPr>
+              <w:t>Development</w:t>
+            </w:r>
+            <w:r>
+              <w:rPr>
+                <w:noProof/>
+                <w:webHidden/>
+              </w:rPr>
+              <w:tab/>
+            </w:r>
+            <w:r>
+              <w:rPr>
+                <w:noProof/>
+                <w:webHidden/>
+              </w:rPr>
+              <w:fldChar w:fldCharType="begin"/>
+            </w:r>
+            <w:r>
+              <w:rPr>
+                <w:noProof/>
+                <w:webHidden/>
+              </w:rPr>
+              <w:instrText xml:space="preserve"> PAGEREF _Toc214446199 \h </w:instrText>
+            </w:r>
+            <w:r>
+              <w:rPr>
+                <w:noProof/>
+                <w:webHidden/>
+              </w:rPr>
+            </w:r>
+            <w:r>
+              <w:rPr>
+                <w:noProof/>
+                <w:webHidden/>
+              </w:rPr>
+              <w:fldChar w:fldCharType="separate"/>
+            </w:r>
+            <w:r>
+              <w:rPr>
+                <w:noProof/>
+                <w:webHidden/>
+              </w:rPr>
+              <w:t>8</w:t>
+            </w:r>
+            <w:r>
+              <w:rPr>
+                <w:noProof/>
+                <w:webHidden/>
+              </w:rPr>
+              <w:fldChar w:fldCharType="end"/>
+            </w:r>
+          </w:hyperlink>
+        </w:p>
+        <w:p>
+          <w:pPr>
+            <w:pStyle w:val="TOC1"/>
+            <w:tabs>
+              <w:tab w:val="right" w:leader="dot" w:pos="9016"/>
+            </w:tabs>
+            <w:rPr>
+              <w:rFonts w:asciiTheme="minorHAnsi" w:eastAsiaTheme="minorEastAsia" w:hAnsiTheme="minorHAnsi" w:cstheme="minorBidi"/>
+              <w:noProof/>
+              <w:kern w:val="2"/>
+              <w:lang w:eastAsia="en-GB"/>
+              <w14:ligatures w14:val="standardContextual"/>
+            </w:rPr>
+          </w:pPr>
+          <w:hyperlink w:anchor="_Toc214446200" w:history="1">
+            <w:r>
+              <w:rPr>
+                <w:rStyle w:val="Hyperlink"/>
+                <w:noProof/>
+              </w:rPr>
+              <w:t>6</w:t>
+            </w:r>
+            <w:r>
+              <w:rPr>
+                <w:noProof/>
+                <w:webHidden/>
+              </w:rPr>
+              <w:tab/>
+            </w:r>
+            <w:r>
+              <w:rPr>
+                <w:noProof/>
+                <w:webHidden/>
+              </w:rPr>
+              <w:fldChar w:fldCharType="begin"/>
+            </w:r>
+            <w:r>
+              <w:rPr>
+                <w:noProof/>
+                <w:webHidden/>
+              </w:rPr>
+              <w:instrText xml:space="preserve"> PAGEREF _Toc214446200 \h </w:instrText>
+            </w:r>
+            <w:r>
+              <w:rPr>
+                <w:noProof/>
+                <w:webHidden/>
+              </w:rPr>
+            </w:r>
+            <w:r>
+              <w:rPr>
+                <w:noProof/>
+                <w:webHidden/>
+              </w:rPr>
+              <w:fldChar w:fldCharType="separate"/>
+            </w:r>
+            <w:r>
+              <w:rPr>
+                <w:noProof/>
+                <w:webHidden/>
+              </w:rPr>
+              <w:t>8</w:t>
             </w:r>
             <w:r>
               <w:rPr>
@@ -1577,13 +1908,13 @@
               <w14:ligatures w14:val="standardContextual"/>
             </w:rPr>
           </w:pPr>
-          <w:hyperlink w:anchor="_Toc212631705" w:history="1">
+          <w:hyperlink w:anchor="_Toc214446201" w:history="1">
             <w:r>
               <w:rPr>
                 <w:rStyle w:val="Hyperlink"/>
                 <w:noProof/>
               </w:rPr>
-              <w:t>2.1</w:t>
+              <w:t>6.1</w:t>
             </w:r>
             <w:r>
               <w:rPr>
@@ -1621,7 +1952,7 @@
                 <w:noProof/>
                 <w:webHidden/>
               </w:rPr>
-              <w:instrText xml:space="preserve"> PAGEREF _Toc212631705 \h </w:instrText>
+              <w:instrText xml:space="preserve"> PAGEREF _Toc214446201 \h </w:instrText>
             </w:r>
             <w:r>
               <w:rPr>
@@ -1641,7 +1972,7 @@
                 <w:noProof/>
                 <w:webHidden/>
               </w:rPr>
-              <w:t>7</w:t>
+              <w:t>8</w:t>
             </w:r>
             <w:r>
               <w:rPr>
@@ -1667,13 +1998,13 @@
               <w14:ligatures w14:val="standardContextual"/>
             </w:rPr>
           </w:pPr>
-          <w:hyperlink w:anchor="_Toc212631706" w:history="1">
+          <w:hyperlink w:anchor="_Toc214446202" w:history="1">
             <w:r>
               <w:rPr>
                 <w:rStyle w:val="Hyperlink"/>
                 <w:noProof/>
               </w:rPr>
-              <w:t>2.2</w:t>
+              <w:t>6.2</w:t>
             </w:r>
             <w:r>
               <w:rPr>
@@ -1711,7 +2042,7 @@
                 <w:noProof/>
                 <w:webHidden/>
               </w:rPr>
-              <w:instrText xml:space="preserve"> PAGEREF _Toc212631706 \h </w:instrText>
+              <w:instrText xml:space="preserve"> PAGEREF _Toc214446202 \h </w:instrText>
             </w:r>
             <w:r>
               <w:rPr>
@@ -1731,7 +2062,7 @@
                 <w:noProof/>
                 <w:webHidden/>
               </w:rPr>
-              <w:t>8</w:t>
+              <w:t>9</w:t>
             </w:r>
             <w:r>
               <w:rPr>
@@ -1757,13 +2088,13 @@
               <w14:ligatures w14:val="standardContextual"/>
             </w:rPr>
           </w:pPr>
-          <w:hyperlink w:anchor="_Toc212631707" w:history="1">
+          <w:hyperlink w:anchor="_Toc214446203" w:history="1">
             <w:r>
               <w:rPr>
                 <w:rStyle w:val="Hyperlink"/>
                 <w:noProof/>
               </w:rPr>
-              <w:t>2.3</w:t>
+              <w:t>6.3</w:t>
             </w:r>
             <w:r>
               <w:rPr>
@@ -1801,7 +2132,7 @@
                 <w:noProof/>
                 <w:webHidden/>
               </w:rPr>
-              <w:instrText xml:space="preserve"> PAGEREF _Toc212631707 \h </w:instrText>
+              <w:instrText xml:space="preserve"> PAGEREF _Toc214446203 \h </w:instrText>
             </w:r>
             <w:r>
               <w:rPr>
@@ -1821,7 +2152,7 @@
                 <w:noProof/>
                 <w:webHidden/>
               </w:rPr>
-              <w:t>9</w:t>
+              <w:t>10</w:t>
             </w:r>
             <w:r>
               <w:rPr>
@@ -1847,13 +2178,13 @@
               <w14:ligatures w14:val="standardContextual"/>
             </w:rPr>
           </w:pPr>
-          <w:hyperlink w:anchor="_Toc212631708" w:history="1">
+          <w:hyperlink w:anchor="_Toc214446204" w:history="1">
             <w:r>
               <w:rPr>
                 <w:rStyle w:val="Hyperlink"/>
                 <w:noProof/>
               </w:rPr>
-              <w:t>2.3.1</w:t>
+              <w:t>6.3.1</w:t>
             </w:r>
             <w:r>
               <w:rPr>
@@ -1891,7 +2222,7 @@
                 <w:noProof/>
                 <w:webHidden/>
               </w:rPr>
-              <w:instrText xml:space="preserve"> PAGEREF _Toc212631708 \h </w:instrText>
+              <w:instrText xml:space="preserve"> PAGEREF _Toc214446204 \h </w:instrText>
             </w:r>
             <w:r>
               <w:rPr>
@@ -1911,7 +2242,7 @@
                 <w:noProof/>
                 <w:webHidden/>
               </w:rPr>
-              <w:t>9</w:t>
+              <w:t>10</w:t>
             </w:r>
             <w:r>
               <w:rPr>
@@ -1937,13 +2268,13 @@
               <w14:ligatures w14:val="standardContextual"/>
             </w:rPr>
           </w:pPr>
-          <w:hyperlink w:anchor="_Toc212631709" w:history="1">
+          <w:hyperlink w:anchor="_Toc214446205" w:history="1">
             <w:r>
               <w:rPr>
                 <w:rStyle w:val="Hyperlink"/>
                 <w:noProof/>
               </w:rPr>
-              <w:t>2.3.2</w:t>
+              <w:t>6.3.2</w:t>
             </w:r>
             <w:r>
               <w:rPr>
@@ -1981,7 +2312,7 @@
                 <w:noProof/>
                 <w:webHidden/>
               </w:rPr>
-              <w:instrText xml:space="preserve"> PAGEREF _Toc212631709 \h </w:instrText>
+              <w:instrText xml:space="preserve"> PAGEREF _Toc214446205 \h </w:instrText>
             </w:r>
             <w:r>
               <w:rPr>
@@ -2001,7 +2332,7 @@
                 <w:noProof/>
                 <w:webHidden/>
               </w:rPr>
-              <w:t>9</w:t>
+              <w:t>10</w:t>
             </w:r>
             <w:r>
               <w:rPr>
@@ -2027,13 +2358,13 @@
               <w14:ligatures w14:val="standardContextual"/>
             </w:rPr>
           </w:pPr>
-          <w:hyperlink w:anchor="_Toc212631710" w:history="1">
+          <w:hyperlink w:anchor="_Toc214446206" w:history="1">
             <w:r>
               <w:rPr>
                 <w:rStyle w:val="Hyperlink"/>
                 <w:noProof/>
               </w:rPr>
-              <w:t>2.3.3</w:t>
+              <w:t>6.3.3</w:t>
             </w:r>
             <w:r>
               <w:rPr>
@@ -2071,7 +2402,7 @@
                 <w:noProof/>
                 <w:webHidden/>
               </w:rPr>
-              <w:instrText xml:space="preserve"> PAGEREF _Toc212631710 \h </w:instrText>
+              <w:instrText xml:space="preserve"> PAGEREF _Toc214446206 \h </w:instrText>
             </w:r>
             <w:r>
               <w:rPr>
@@ -2091,7 +2422,7 @@
                 <w:noProof/>
                 <w:webHidden/>
               </w:rPr>
-              <w:t>9</w:t>
+              <w:t>10</w:t>
             </w:r>
             <w:r>
               <w:rPr>
@@ -2117,13 +2448,13 @@
               <w14:ligatures w14:val="standardContextual"/>
             </w:rPr>
           </w:pPr>
-          <w:hyperlink w:anchor="_Toc212631711" w:history="1">
+          <w:hyperlink w:anchor="_Toc214446207" w:history="1">
             <w:r>
               <w:rPr>
                 <w:rStyle w:val="Hyperlink"/>
                 <w:noProof/>
               </w:rPr>
-              <w:t>3</w:t>
+              <w:t>7</w:t>
             </w:r>
             <w:r>
               <w:rPr>
@@ -2161,7 +2492,7 @@
                 <w:noProof/>
                 <w:webHidden/>
               </w:rPr>
-              <w:instrText xml:space="preserve"> PAGEREF _Toc212631711 \h </w:instrText>
+              <w:instrText xml:space="preserve"> PAGEREF _Toc214446207 \h </w:instrText>
             </w:r>
             <w:r>
               <w:rPr>
@@ -2181,7 +2512,7 @@
                 <w:noProof/>
                 <w:webHidden/>
               </w:rPr>
-              <w:t>9</w:t>
+              <w:t>10</w:t>
             </w:r>
             <w:r>
               <w:rPr>
@@ -2243,7 +2574,7 @@
       <w:bookmarkStart w:id="8" w:name="_Toc32579073"/>
       <w:bookmarkStart w:id="9" w:name="_Toc32579097"/>
       <w:bookmarkStart w:id="10" w:name="_Toc32579142"/>
-      <w:bookmarkStart w:id="11" w:name="_Toc212631691"/>
+      <w:bookmarkStart w:id="11" w:name="_Toc214446183"/>
       <w:r>
         <w:lastRenderedPageBreak/>
         <w:t>Report Structure</w:t>
@@ -2387,7 +2718,7 @@
       <w:bookmarkStart w:id="12" w:name="_Toc32579074"/>
       <w:bookmarkStart w:id="13" w:name="_Toc32579098"/>
       <w:bookmarkStart w:id="14" w:name="_Toc32579143"/>
-      <w:bookmarkStart w:id="15" w:name="_Toc212631692"/>
+      <w:bookmarkStart w:id="15" w:name="_Toc214446184"/>
       <w:r>
         <w:t>Start</w:t>
       </w:r>
@@ -2646,7 +2977,7 @@
       <w:pPr>
         <w:pStyle w:val="Heading3"/>
       </w:pPr>
-      <w:bookmarkStart w:id="20" w:name="_Toc212631693"/>
+      <w:bookmarkStart w:id="20" w:name="_Toc214446185"/>
       <w:r>
         <w:t>Writing your abstract</w:t>
       </w:r>
@@ -2851,7 +3182,7 @@
       <w:bookmarkStart w:id="22" w:name="_Toc32579076"/>
       <w:bookmarkStart w:id="23" w:name="_Toc32579100"/>
       <w:bookmarkStart w:id="24" w:name="_Toc32579145"/>
-      <w:bookmarkStart w:id="25" w:name="_Toc212631694"/>
+      <w:bookmarkStart w:id="25" w:name="_Toc214446186"/>
       <w:r>
         <w:t xml:space="preserve">The word </w:t>
       </w:r>
@@ -2998,7 +3329,7 @@
       <w:bookmarkStart w:id="26" w:name="_Toc32579077"/>
       <w:bookmarkStart w:id="27" w:name="_Toc32579101"/>
       <w:bookmarkStart w:id="28" w:name="_Toc32579146"/>
-      <w:bookmarkStart w:id="29" w:name="_Toc212631695"/>
+      <w:bookmarkStart w:id="29" w:name="_Toc214446187"/>
       <w:r>
         <w:t xml:space="preserve">Main body </w:t>
       </w:r>
@@ -3262,7 +3593,7 @@
       <w:bookmarkStart w:id="30" w:name="_Toc32579078"/>
       <w:bookmarkStart w:id="31" w:name="_Toc32579102"/>
       <w:bookmarkStart w:id="32" w:name="_Toc32579147"/>
-      <w:bookmarkStart w:id="33" w:name="_Toc212631696"/>
+      <w:bookmarkStart w:id="33" w:name="_Toc214446188"/>
       <w:r>
         <w:t>See this example</w:t>
       </w:r>
@@ -3446,7 +3777,7 @@
       <w:bookmarkStart w:id="34" w:name="_Toc32579079"/>
       <w:bookmarkStart w:id="35" w:name="_Toc32579103"/>
       <w:bookmarkStart w:id="36" w:name="_Toc32579148"/>
-      <w:bookmarkStart w:id="37" w:name="_Toc212631697"/>
+      <w:bookmarkStart w:id="37" w:name="_Toc214446189"/>
       <w:r>
         <w:t>A</w:t>
       </w:r>
@@ -3612,7 +3943,7 @@
       <w:bookmarkStart w:id="39" w:name="_Toc32579080"/>
       <w:bookmarkStart w:id="40" w:name="_Toc32579104"/>
       <w:bookmarkStart w:id="41" w:name="_Toc32579149"/>
-      <w:bookmarkStart w:id="42" w:name="_Toc212631698"/>
+      <w:bookmarkStart w:id="42" w:name="_Toc214446190"/>
       <w:r>
         <w:t>End-project report</w:t>
       </w:r>
@@ -3685,7 +4016,7 @@
       <w:bookmarkStart w:id="44" w:name="_Toc32579081"/>
       <w:bookmarkStart w:id="45" w:name="_Toc32579105"/>
       <w:bookmarkStart w:id="46" w:name="_Toc32579150"/>
-      <w:bookmarkStart w:id="47" w:name="_Toc212631699"/>
+      <w:bookmarkStart w:id="47" w:name="_Toc214446191"/>
       <w:r>
         <w:t xml:space="preserve">The </w:t>
       </w:r>
@@ -3773,7 +4104,7 @@
       <w:bookmarkStart w:id="48" w:name="_Toc32579082"/>
       <w:bookmarkStart w:id="49" w:name="_Toc32579106"/>
       <w:bookmarkStart w:id="50" w:name="_Toc32579151"/>
-      <w:bookmarkStart w:id="51" w:name="_Toc212631700"/>
+      <w:bookmarkStart w:id="51" w:name="_Toc214446192"/>
       <w:r>
         <w:t>Appendices</w:t>
       </w:r>
@@ -3875,7 +4206,7 @@
       <w:pPr>
         <w:pStyle w:val="Heading3"/>
       </w:pPr>
-      <w:bookmarkStart w:id="52" w:name="_Toc212631701"/>
+      <w:bookmarkStart w:id="52" w:name="_Toc214446193"/>
       <w:r>
         <w:t>Suggested</w:t>
       </w:r>
@@ -4025,7 +4356,7 @@
       <w:pPr>
         <w:pStyle w:val="Heading3"/>
       </w:pPr>
-      <w:bookmarkStart w:id="53" w:name="_Toc212631702"/>
+      <w:bookmarkStart w:id="53" w:name="_Toc214446194"/>
       <w:r>
         <w:t>Typical Use of Appendices</w:t>
       </w:r>
@@ -4319,94 +4650,374 @@
     </w:p>
     <w:p>
       <w:pPr>
+        <w:spacing w:line="259" w:lineRule="auto"/>
+      </w:pPr>
+      <w:r>
+        <w:br w:type="page"/>
+      </w:r>
+    </w:p>
+    <w:p>
+      <w:pPr>
+        <w:pStyle w:val="Heading1"/>
+      </w:pPr>
+      <w:r>
+        <w:lastRenderedPageBreak/>
+        <w:t>Introduction</w:t>
+      </w:r>
+    </w:p>
+    <w:p/>
+    <w:p>
+      <w:pPr>
+        <w:spacing w:line="259" w:lineRule="auto"/>
+      </w:pPr>
+      <w:r>
+        <w:br w:type="page"/>
+      </w:r>
+    </w:p>
+    <w:p>
+      <w:pPr>
+        <w:pStyle w:val="Heading1"/>
+      </w:pPr>
+      <w:r>
+        <w:lastRenderedPageBreak/>
+        <w:t xml:space="preserve">Background, objectives &amp; deliverables </w:t>
+      </w:r>
+    </w:p>
+    <w:p>
+      <w:pPr>
         <w:pStyle w:val="Heading2"/>
-        <w:rPr>
-          <w:u w:val="single"/>
-        </w:rPr>
-      </w:pPr>
-      <w:bookmarkStart w:id="54" w:name="_Toc212631703"/>
+      </w:pPr>
+      <w:r>
+        <w:t>Background</w:t>
+      </w:r>
+    </w:p>
+    <w:p>
+      <w:pPr>
+        <w:pStyle w:val="Heading2"/>
+      </w:pPr>
+      <w:r>
+        <w:t>Existing solutions &amp; analysis</w:t>
+      </w:r>
+    </w:p>
+    <w:p>
+      <w:pPr>
+        <w:pStyle w:val="Heading3"/>
+      </w:pPr>
+      <w:r>
+        <w:t>radar.com</w:t>
+      </w:r>
+    </w:p>
+    <w:p>
+      <w:pPr>
+        <w:pStyle w:val="Heading3"/>
+      </w:pPr>
+      <w:proofErr w:type="spellStart"/>
+      <w:r>
+        <w:t>Woosmap</w:t>
+      </w:r>
+      <w:proofErr w:type="spellEnd"/>
+    </w:p>
+    <w:p>
+      <w:pPr>
+        <w:pStyle w:val="Heading2"/>
+      </w:pPr>
+      <w:r>
+        <w:t>Key objectives</w:t>
+      </w:r>
+    </w:p>
+    <w:p>
+      <w:pPr>
+        <w:pStyle w:val="Heading2"/>
+      </w:pPr>
+      <w:r>
+        <w:t>Minimum viable product (MVP)</w:t>
+      </w:r>
+      <w:r>
+        <w:br w:type="page"/>
+      </w:r>
+    </w:p>
+    <w:p>
+      <w:pPr>
+        <w:pStyle w:val="Heading1"/>
+      </w:pPr>
+      <w:bookmarkStart w:id="54" w:name="_Toc214446197"/>
       <w:r>
         <w:lastRenderedPageBreak/>
-        <w:t>Overview of the Report</w:t>
+        <w:t>Legal, social, ethical and professional issues</w:t>
+      </w:r>
+    </w:p>
+    <w:p>
+      <w:pPr>
+        <w:pStyle w:val="Heading2"/>
+      </w:pPr>
+      <w:r>
+        <w:t>Legal</w:t>
+      </w:r>
+    </w:p>
+    <w:p>
+      <w:pPr>
+        <w:pStyle w:val="Heading2"/>
+      </w:pPr>
+      <w:r>
+        <w:t>Social</w:t>
+      </w:r>
+    </w:p>
+    <w:p>
+      <w:pPr>
+        <w:pStyle w:val="Heading2"/>
+      </w:pPr>
+      <w:r>
+        <w:t>Ethical</w:t>
+      </w:r>
+    </w:p>
+    <w:p>
+      <w:pPr>
+        <w:pStyle w:val="Heading2"/>
+      </w:pPr>
+      <w:r>
+        <w:t>Professional</w:t>
+      </w:r>
+      <w:r>
+        <w:br w:type="page"/>
+      </w:r>
+    </w:p>
+    <w:p>
+      <w:pPr>
+        <w:pStyle w:val="Heading1"/>
+      </w:pPr>
+      <w:r>
+        <w:lastRenderedPageBreak/>
+        <w:t>Project management</w:t>
       </w:r>
       <w:bookmarkEnd w:id="54"/>
     </w:p>
     <w:p>
-      <w:r>
-        <w:rPr>
-          <w:noProof/>
-          <w:lang w:eastAsia="en-GB"/>
-        </w:rPr>
-        <w:drawing>
-          <wp:inline distT="0" distB="0" distL="0" distR="0" wp14:anchorId="50F012D4" wp14:editId="2E5A0D72">
-            <wp:extent cx="1850923" cy="3484979"/>
-            <wp:effectExtent l="190500" t="190500" r="187960" b="191770"/>
-            <wp:docPr id="1" name="Picture 1">
-              <a:extLst xmlns:a="http://schemas.openxmlformats.org/drawingml/2006/main">
-                <a:ext uri="{C183D7F6-B498-43B3-948B-1728B52AA6E4}">
-                  <adec:decorative xmlns:adec="http://schemas.microsoft.com/office/drawing/2017/decorative" val="1"/>
-                </a:ext>
-              </a:extLst>
-            </wp:docPr>
-            <wp:cNvGraphicFramePr>
-              <a:graphicFrameLocks xmlns:a="http://schemas.openxmlformats.org/drawingml/2006/main" noChangeAspect="1"/>
-            </wp:cNvGraphicFramePr>
-            <a:graphic xmlns:a="http://schemas.openxmlformats.org/drawingml/2006/main">
-              <a:graphicData uri="http://schemas.openxmlformats.org/drawingml/2006/picture">
-                <pic:pic xmlns:pic="http://schemas.openxmlformats.org/drawingml/2006/picture">
-                  <pic:nvPicPr>
-                    <pic:cNvPr id="1" name="Picture 1">
-                      <a:extLst>
-                        <a:ext uri="{C183D7F6-B498-43B3-948B-1728B52AA6E4}">
-                          <adec:decorative xmlns:adec="http://schemas.microsoft.com/office/drawing/2017/decorative" val="1"/>
-                        </a:ext>
-                      </a:extLst>
-                    </pic:cNvPr>
-                    <pic:cNvPicPr/>
-                  </pic:nvPicPr>
-                  <pic:blipFill>
-                    <a:blip r:embed="rId9"/>
-                    <a:stretch>
-                      <a:fillRect/>
-                    </a:stretch>
-                  </pic:blipFill>
-                  <pic:spPr>
-                    <a:xfrm>
-                      <a:off x="0" y="0"/>
-                      <a:ext cx="1876920" cy="3533928"/>
-                    </a:xfrm>
-                    <a:prstGeom prst="rect">
-                      <a:avLst/>
-                    </a:prstGeom>
-                    <a:ln>
-                      <a:noFill/>
-                    </a:ln>
-                    <a:effectLst>
-                      <a:outerShdw blurRad="190500" algn="tl" rotWithShape="0">
-                        <a:srgbClr val="000000">
-                          <a:alpha val="70000"/>
-                        </a:srgbClr>
-                      </a:outerShdw>
-                    </a:effectLst>
-                  </pic:spPr>
-                </pic:pic>
-              </a:graphicData>
-            </a:graphic>
-          </wp:inline>
-        </w:drawing>
+      <w:pPr>
+        <w:pStyle w:val="Heading2"/>
+      </w:pPr>
+      <w:r>
+        <w:t>Timeline</w:t>
+      </w:r>
+      <w:r>
+        <w:t xml:space="preserve"> / Sprint</w:t>
+      </w:r>
+      <w:r>
+        <w:t xml:space="preserve"> management</w:t>
+      </w:r>
+    </w:p>
+    <w:p>
+      <w:hyperlink r:id="rId9" w:history="1">
+        <w:r>
+          <w:rPr>
+            <w:rStyle w:val="Hyperlink"/>
+          </w:rPr>
+          <w:t xml:space="preserve">Jira </w:t>
+        </w:r>
+        <w:r>
+          <w:rPr>
+            <w:rStyle w:val="Hyperlink"/>
+          </w:rPr>
+          <w:t>Gantt Chart</w:t>
+        </w:r>
+      </w:hyperlink>
+    </w:p>
+    <w:p>
+      <w:pPr>
+        <w:pStyle w:val="Heading2"/>
+      </w:pPr>
+      <w:r>
+        <w:t>Repository management</w:t>
+      </w:r>
+    </w:p>
+    <w:p>
+      <w:pPr>
+        <w:pStyle w:val="Heading3"/>
+      </w:pPr>
+      <w:r>
+        <w:t>Code standardisation</w:t>
+      </w:r>
+    </w:p>
+    <w:p>
+      <w:pPr>
+        <w:pStyle w:val="Heading3"/>
+      </w:pPr>
+      <w:r>
+        <w:t>Commit rules</w:t>
+      </w:r>
+    </w:p>
+    <w:p/>
+    <w:p>
+      <w:pPr>
+        <w:spacing w:line="259" w:lineRule="auto"/>
+      </w:pPr>
+      <w:r>
+        <w:br w:type="page"/>
       </w:r>
     </w:p>
     <w:p>
       <w:pPr>
         <w:pStyle w:val="Heading1"/>
       </w:pPr>
-      <w:bookmarkStart w:id="55" w:name="_Toc212631704"/>
-      <w:r>
-        <w:t>Context review</w:t>
+      <w:bookmarkStart w:id="55" w:name="_Toc214446198"/>
+      <w:r>
+        <w:lastRenderedPageBreak/>
+        <w:t>Design and Architecture</w:t>
       </w:r>
       <w:bookmarkEnd w:id="55"/>
     </w:p>
     <w:p>
+      <w:pPr>
+        <w:pStyle w:val="Heading2"/>
+      </w:pPr>
+      <w:r>
+        <w:t>High level design</w:t>
+      </w:r>
+    </w:p>
+    <w:p>
+      <w:pPr>
+        <w:pStyle w:val="Heading3"/>
+      </w:pPr>
+      <w:r>
+        <w:t>Package diagram</w:t>
+      </w:r>
+    </w:p>
+    <w:p>
+      <w:pPr>
+        <w:pStyle w:val="Heading3"/>
+      </w:pPr>
+      <w:r>
+        <w:t>Database design</w:t>
+      </w:r>
+    </w:p>
+    <w:p>
+      <w:pPr>
+        <w:pStyle w:val="Heading2"/>
+      </w:pPr>
+      <w:r>
+        <w:t>Platform evaluation</w:t>
+      </w:r>
+      <w:r>
+        <w:br w:type="page"/>
+      </w:r>
+    </w:p>
+    <w:p>
+      <w:pPr>
+        <w:pStyle w:val="Heading1"/>
+      </w:pPr>
+      <w:bookmarkStart w:id="56" w:name="_Toc214446199"/>
+      <w:r>
+        <w:lastRenderedPageBreak/>
+        <w:t>Development</w:t>
+      </w:r>
+      <w:bookmarkEnd w:id="56"/>
+    </w:p>
+    <w:p>
+      <w:pPr>
+        <w:spacing w:line="259" w:lineRule="auto"/>
+      </w:pPr>
+      <w:r>
+        <w:br w:type="page"/>
+      </w:r>
+    </w:p>
+    <w:p>
+      <w:pPr>
+        <w:pStyle w:val="Heading1"/>
+      </w:pPr>
+      <w:bookmarkStart w:id="57" w:name="_Toc214446200"/>
+      <w:bookmarkEnd w:id="57"/>
+      <w:r>
+        <w:lastRenderedPageBreak/>
+        <w:t>End-project report</w:t>
+      </w:r>
+    </w:p>
+    <w:p>
+      <w:pPr>
+        <w:pStyle w:val="Heading2"/>
+      </w:pPr>
+      <w:r>
+        <w:t>Testing</w:t>
+      </w:r>
+    </w:p>
+    <w:p>
+      <w:pPr>
+        <w:pStyle w:val="Heading3"/>
+      </w:pPr>
+      <w:r>
+        <w:t>Unit testing</w:t>
+      </w:r>
+    </w:p>
+    <w:p>
+      <w:pPr>
+        <w:pStyle w:val="Heading3"/>
+      </w:pPr>
+      <w:r>
+        <w:t>Integration testing</w:t>
+      </w:r>
+    </w:p>
+    <w:p>
+      <w:pPr>
+        <w:pStyle w:val="Heading3"/>
+      </w:pPr>
+      <w:r>
+        <w:t>User acceptance testing (UAT)</w:t>
+      </w:r>
+      <w:r>
+        <w:br w:type="page"/>
+      </w:r>
+    </w:p>
+    <w:p>
+      <w:pPr>
+        <w:pStyle w:val="Heading1"/>
+      </w:pPr>
+      <w:r>
+        <w:lastRenderedPageBreak/>
+        <w:t>Reflection</w:t>
+      </w:r>
+    </w:p>
+    <w:p>
+      <w:pPr>
+        <w:spacing w:line="259" w:lineRule="auto"/>
+      </w:pPr>
+      <w:r>
+        <w:br w:type="page"/>
+      </w:r>
+    </w:p>
+    <w:p>
+      <w:pPr>
+        <w:pStyle w:val="Heading1"/>
+      </w:pPr>
+      <w:r>
+        <w:lastRenderedPageBreak/>
+        <w:t>Conclusions</w:t>
+      </w:r>
+    </w:p>
+    <w:p>
+      <w:pPr>
+        <w:spacing w:line="259" w:lineRule="auto"/>
+      </w:pPr>
+      <w:r>
+        <w:br w:type="page"/>
+      </w:r>
+    </w:p>
+    <w:p>
+      <w:pPr>
+        <w:pStyle w:val="Heading1"/>
+      </w:pPr>
+      <w:r>
+        <w:lastRenderedPageBreak/>
+        <w:t>Reference/Bibliography</w:t>
+      </w:r>
+    </w:p>
+    <w:p>
+      <w:pPr>
+        <w:spacing w:line="259" w:lineRule="auto"/>
+      </w:pPr>
+      <w:r>
+        <w:br w:type="page"/>
+      </w:r>
+    </w:p>
+    <w:p/>
+    <w:p>
       <w:r>
         <w:t>Most importantly of all, a</w:t>
       </w:r>
@@ -4441,17 +5052,17 @@
       <w:pPr>
         <w:pStyle w:val="Heading2"/>
       </w:pPr>
-      <w:bookmarkStart w:id="56" w:name="_Toc32579084"/>
-      <w:bookmarkStart w:id="57" w:name="_Toc32579108"/>
-      <w:bookmarkStart w:id="58" w:name="_Toc32579153"/>
-      <w:bookmarkStart w:id="59" w:name="_Toc212631705"/>
+      <w:bookmarkStart w:id="58" w:name="_Toc32579084"/>
+      <w:bookmarkStart w:id="59" w:name="_Toc32579108"/>
+      <w:bookmarkStart w:id="60" w:name="_Toc32579153"/>
+      <w:bookmarkStart w:id="61" w:name="_Toc214446201"/>
       <w:r>
         <w:t>Descriptions</w:t>
       </w:r>
-      <w:bookmarkEnd w:id="56"/>
-      <w:bookmarkEnd w:id="57"/>
       <w:bookmarkEnd w:id="58"/>
       <w:bookmarkEnd w:id="59"/>
+      <w:bookmarkEnd w:id="60"/>
+      <w:bookmarkEnd w:id="61"/>
     </w:p>
     <w:p>
       <w:r>
@@ -4526,7 +5137,6 @@
         </w:numPr>
       </w:pPr>
       <w:r>
-        <w:lastRenderedPageBreak/>
         <w:t>W</w:t>
       </w:r>
       <w:r>
@@ -4605,223 +5215,223 @@
       <w:pPr>
         <w:pStyle w:val="Heading2"/>
       </w:pPr>
-      <w:bookmarkStart w:id="60" w:name="_Toc32579085"/>
-      <w:bookmarkStart w:id="61" w:name="_Toc32579109"/>
-      <w:bookmarkStart w:id="62" w:name="_Toc32579154"/>
-      <w:bookmarkStart w:id="63" w:name="_Toc212631706"/>
+      <w:bookmarkStart w:id="62" w:name="_Toc32579085"/>
+      <w:bookmarkStart w:id="63" w:name="_Toc32579109"/>
+      <w:bookmarkStart w:id="64" w:name="_Toc32579154"/>
+      <w:bookmarkStart w:id="65" w:name="_Toc214446202"/>
       <w:r>
         <w:t>Style</w:t>
       </w:r>
-      <w:bookmarkEnd w:id="60"/>
-      <w:bookmarkEnd w:id="61"/>
       <w:bookmarkEnd w:id="62"/>
       <w:bookmarkEnd w:id="63"/>
-    </w:p>
-    <w:p>
-      <w:r>
-        <w:t xml:space="preserve">The report should be professionally presented and word processed with </w:t>
-      </w:r>
-      <w:r>
-        <w:t xml:space="preserve">approximately </w:t>
-      </w:r>
-      <w:r>
-        <w:t>1.15 line spacing.</w:t>
-      </w:r>
-      <w:r>
-        <w:t xml:space="preserve"> </w:t>
-      </w:r>
-    </w:p>
-    <w:p>
-      <w:r>
-        <w:t>Pages should be numbered consecuti</w:t>
-      </w:r>
-      <w:r>
-        <w:t>vely except for the title page. P</w:t>
-      </w:r>
-      <w:r>
-        <w:t>lease us</w:t>
-      </w:r>
-      <w:r>
-        <w:t>e</w:t>
-      </w:r>
-      <w:r>
-        <w:t xml:space="preserve"> </w:t>
-      </w:r>
-      <w:r>
-        <w:t>the Arial font is a size of 12pt.</w:t>
-      </w:r>
-    </w:p>
-    <w:p>
-      <w:r>
-        <w:t>Sections and sub-sections should employ nested numbering</w:t>
-      </w:r>
-      <w:r>
-        <w:t xml:space="preserve">. For example, </w:t>
-      </w:r>
-      <w:r>
-        <w:t xml:space="preserve">Section 1, sub-sections 1.1, 1.2, </w:t>
-      </w:r>
-      <w:r>
-        <w:t xml:space="preserve">and </w:t>
-      </w:r>
-      <w:r>
-        <w:t>sub-sub-sections 1.1.1, 1.1.2</w:t>
-      </w:r>
-      <w:r>
-        <w:t xml:space="preserve">. </w:t>
-      </w:r>
-      <w:r>
-        <w:t xml:space="preserve">This is really important in helping the reader to follow the structure of your report.   </w:t>
-      </w:r>
-    </w:p>
-    <w:p>
-      <w:r>
-        <w:t>Use good grammar, and make sure that you understand the proper uses of punctuation symbols such as: comma, semi</w:t>
-      </w:r>
-      <w:r>
-        <w:t xml:space="preserve">-colon, colon, and apostrophe. </w:t>
-      </w:r>
-      <w:r>
-        <w:t>Avoid overly long sentences</w:t>
-      </w:r>
-      <w:r>
-        <w:t xml:space="preserve">. In general, the meaning of your text gets lost when you go over 30 </w:t>
-      </w:r>
-      <w:r>
-        <w:t>words.</w:t>
-      </w:r>
-    </w:p>
-    <w:p>
-      <w:r>
-        <w:t>Avoid unnecessary repetition.</w:t>
-      </w:r>
-    </w:p>
-    <w:p>
-      <w:r>
-        <w:t>Try to be formal in style; avoid slang and colloquial language.</w:t>
-      </w:r>
-      <w:r>
-        <w:t xml:space="preserve"> </w:t>
-      </w:r>
-      <w:r>
-        <w:t>Avoid being conver</w:t>
-      </w:r>
-      <w:r>
-        <w:t xml:space="preserve">sational in style. </w:t>
-      </w:r>
-    </w:p>
-    <w:p>
-      <w:r>
-        <w:t>The standard academic style (to which you should confor</w:t>
-      </w:r>
-      <w:r>
-        <w:t xml:space="preserve">m) is past tense, </w:t>
-      </w:r>
-      <w:proofErr w:type="gramStart"/>
-      <w:r>
-        <w:t>third-person</w:t>
-      </w:r>
-      <w:proofErr w:type="gramEnd"/>
-      <w:r>
-        <w:t xml:space="preserve">. </w:t>
-      </w:r>
-      <w:r>
-        <w:t>Use passive forms when possible</w:t>
-      </w:r>
-      <w:r>
-        <w:t xml:space="preserve">. For example, use </w:t>
-      </w:r>
-      <w:r>
-        <w:t xml:space="preserve">‘the software was tested’ </w:t>
-      </w:r>
-      <w:r>
-        <w:t>rather than ‘I tested the software’</w:t>
-      </w:r>
-      <w:r>
-        <w:t xml:space="preserve">. Try to avoid personal pronouns such as ‘I’, ‘me’, ‘my’, ‘we’, ‘you’, ‘he’, ‘she’ and try to avoid other </w:t>
-      </w:r>
-      <w:proofErr w:type="spellStart"/>
-      <w:r>
-        <w:t>personalisations</w:t>
-      </w:r>
-      <w:proofErr w:type="spellEnd"/>
-      <w:r>
-        <w:t xml:space="preserve"> such as ‘th</w:t>
-      </w:r>
-      <w:r>
-        <w:t xml:space="preserve">e author’, and ‘the student’. </w:t>
-      </w:r>
-      <w:proofErr w:type="gramStart"/>
-      <w:r>
-        <w:t>However</w:t>
-      </w:r>
-      <w:proofErr w:type="gramEnd"/>
-      <w:r>
-        <w:t xml:space="preserve"> do also use your common sense … otherwise following a given prescription when it becomes inappropriate can result in writing that feels artificial.</w:t>
-      </w:r>
-      <w:r>
-        <w:t xml:space="preserve"> </w:t>
-      </w:r>
-      <w:r>
-        <w:t>Do use phrases such as ‘this project’, ‘the program’, ‘the respondents’ (and do use ‘it’ or ‘they’ to avoid exces</w:t>
-      </w:r>
-      <w:r>
-        <w:t xml:space="preserve">sive repetitions of these). </w:t>
-      </w:r>
-      <w:r>
-        <w:t xml:space="preserve">Refer to yourself </w:t>
-      </w:r>
-      <w:r>
-        <w:t xml:space="preserve">as </w:t>
-      </w:r>
-      <w:r>
-        <w:t>‘the author’</w:t>
-      </w:r>
-      <w:r>
-        <w:t xml:space="preserve">; </w:t>
-      </w:r>
-      <w:r>
-        <w:t xml:space="preserve">possibly followed by </w:t>
-      </w:r>
-      <w:proofErr w:type="gramStart"/>
-      <w:r>
-        <w:t>‘I’</w:t>
-      </w:r>
-      <w:proofErr w:type="gramEnd"/>
-      <w:r>
-        <w:t xml:space="preserve"> or ‘my’ when you are clearly stating your own </w:t>
-      </w:r>
-      <w:proofErr w:type="gramStart"/>
-      <w:r>
-        <w:t>personal opinion</w:t>
-      </w:r>
-      <w:proofErr w:type="gramEnd"/>
-      <w:r>
-        <w:t xml:space="preserve">. This is primarily applicable to the </w:t>
-      </w:r>
-      <w:r>
-        <w:t>reflection</w:t>
-      </w:r>
-      <w:r>
-        <w:t xml:space="preserve">. </w:t>
-      </w:r>
-      <w:bookmarkStart w:id="64" w:name="_Toc32579086"/>
-      <w:bookmarkStart w:id="65" w:name="_Toc32579110"/>
-      <w:bookmarkStart w:id="66" w:name="_Toc32579155"/>
-    </w:p>
-    <w:p>
-      <w:pPr>
-        <w:pStyle w:val="Heading2"/>
-      </w:pPr>
-      <w:bookmarkStart w:id="67" w:name="_Toc212631707"/>
-      <w:r>
-        <w:lastRenderedPageBreak/>
-        <w:t>Professional Considerations</w:t>
-      </w:r>
       <w:bookmarkEnd w:id="64"/>
       <w:bookmarkEnd w:id="65"/>
+    </w:p>
+    <w:p>
+      <w:r>
+        <w:t xml:space="preserve">The report should be professionally presented and word processed with </w:t>
+      </w:r>
+      <w:r>
+        <w:t xml:space="preserve">approximately </w:t>
+      </w:r>
+      <w:r>
+        <w:t>1.15 line spacing.</w:t>
+      </w:r>
+      <w:r>
+        <w:t xml:space="preserve"> </w:t>
+      </w:r>
+    </w:p>
+    <w:p>
+      <w:r>
+        <w:t>Pages should be numbered consecuti</w:t>
+      </w:r>
+      <w:r>
+        <w:t>vely except for the title page. P</w:t>
+      </w:r>
+      <w:r>
+        <w:t>lease us</w:t>
+      </w:r>
+      <w:r>
+        <w:t>e</w:t>
+      </w:r>
+      <w:r>
+        <w:t xml:space="preserve"> </w:t>
+      </w:r>
+      <w:r>
+        <w:t>the Arial font is a size of 12pt.</w:t>
+      </w:r>
+    </w:p>
+    <w:p>
+      <w:r>
+        <w:t>Sections and sub-sections should employ nested numbering</w:t>
+      </w:r>
+      <w:r>
+        <w:t xml:space="preserve">. For example, </w:t>
+      </w:r>
+      <w:r>
+        <w:t xml:space="preserve">Section 1, sub-sections 1.1, 1.2, </w:t>
+      </w:r>
+      <w:r>
+        <w:t xml:space="preserve">and </w:t>
+      </w:r>
+      <w:r>
+        <w:t>sub-sub-sections 1.1.1, 1.1.2</w:t>
+      </w:r>
+      <w:r>
+        <w:t xml:space="preserve">. </w:t>
+      </w:r>
+      <w:r>
+        <w:t xml:space="preserve">This is really important in helping the reader to follow the structure of your report.   </w:t>
+      </w:r>
+    </w:p>
+    <w:p>
+      <w:r>
+        <w:lastRenderedPageBreak/>
+        <w:t>Use good grammar, and make sure that you understand the proper uses of punctuation symbols such as: comma, semi</w:t>
+      </w:r>
+      <w:r>
+        <w:t xml:space="preserve">-colon, colon, and apostrophe. </w:t>
+      </w:r>
+      <w:r>
+        <w:t>Avoid overly long sentences</w:t>
+      </w:r>
+      <w:r>
+        <w:t xml:space="preserve">. In general, the meaning of your text gets lost when you go over 30 </w:t>
+      </w:r>
+      <w:r>
+        <w:t>words.</w:t>
+      </w:r>
+    </w:p>
+    <w:p>
+      <w:r>
+        <w:t>Avoid unnecessary repetition.</w:t>
+      </w:r>
+    </w:p>
+    <w:p>
+      <w:r>
+        <w:t>Try to be formal in style; avoid slang and colloquial language.</w:t>
+      </w:r>
+      <w:r>
+        <w:t xml:space="preserve"> </w:t>
+      </w:r>
+      <w:r>
+        <w:t>Avoid being conver</w:t>
+      </w:r>
+      <w:r>
+        <w:t xml:space="preserve">sational in style. </w:t>
+      </w:r>
+    </w:p>
+    <w:p>
+      <w:r>
+        <w:t>The standard academic style (to which you should confor</w:t>
+      </w:r>
+      <w:r>
+        <w:t xml:space="preserve">m) is past tense, </w:t>
+      </w:r>
+      <w:proofErr w:type="gramStart"/>
+      <w:r>
+        <w:t>third-person</w:t>
+      </w:r>
+      <w:proofErr w:type="gramEnd"/>
+      <w:r>
+        <w:t xml:space="preserve">. </w:t>
+      </w:r>
+      <w:r>
+        <w:t>Use passive forms when possible</w:t>
+      </w:r>
+      <w:r>
+        <w:t xml:space="preserve">. For example, use </w:t>
+      </w:r>
+      <w:r>
+        <w:t xml:space="preserve">‘the software was tested’ </w:t>
+      </w:r>
+      <w:r>
+        <w:t>rather than ‘I tested the software’</w:t>
+      </w:r>
+      <w:r>
+        <w:t xml:space="preserve">. Try to avoid personal pronouns such as ‘I’, ‘me’, ‘my’, ‘we’, ‘you’, ‘he’, ‘she’ and try to avoid other </w:t>
+      </w:r>
+      <w:proofErr w:type="spellStart"/>
+      <w:r>
+        <w:t>personalisations</w:t>
+      </w:r>
+      <w:proofErr w:type="spellEnd"/>
+      <w:r>
+        <w:t xml:space="preserve"> such as ‘th</w:t>
+      </w:r>
+      <w:r>
+        <w:t xml:space="preserve">e author’, and ‘the student’. </w:t>
+      </w:r>
+      <w:proofErr w:type="gramStart"/>
+      <w:r>
+        <w:t>However</w:t>
+      </w:r>
+      <w:proofErr w:type="gramEnd"/>
+      <w:r>
+        <w:t xml:space="preserve"> do also use your common sense … otherwise following a given prescription when it becomes inappropriate can result in writing that feels artificial.</w:t>
+      </w:r>
+      <w:r>
+        <w:t xml:space="preserve"> </w:t>
+      </w:r>
+      <w:r>
+        <w:t>Do use phrases such as ‘this project’, ‘the program’, ‘the respondents’ (and do use ‘it’ or ‘they’ to avoid exces</w:t>
+      </w:r>
+      <w:r>
+        <w:t xml:space="preserve">sive repetitions of these). </w:t>
+      </w:r>
+      <w:r>
+        <w:t xml:space="preserve">Refer to yourself </w:t>
+      </w:r>
+      <w:r>
+        <w:t xml:space="preserve">as </w:t>
+      </w:r>
+      <w:r>
+        <w:t>‘the author’</w:t>
+      </w:r>
+      <w:r>
+        <w:t xml:space="preserve">; </w:t>
+      </w:r>
+      <w:r>
+        <w:t xml:space="preserve">possibly followed by </w:t>
+      </w:r>
+      <w:proofErr w:type="gramStart"/>
+      <w:r>
+        <w:t>‘I’</w:t>
+      </w:r>
+      <w:proofErr w:type="gramEnd"/>
+      <w:r>
+        <w:t xml:space="preserve"> or ‘my’ when you are clearly stating your own </w:t>
+      </w:r>
+      <w:proofErr w:type="gramStart"/>
+      <w:r>
+        <w:t>personal opinion</w:t>
+      </w:r>
+      <w:proofErr w:type="gramEnd"/>
+      <w:r>
+        <w:t xml:space="preserve">. This is primarily applicable to the </w:t>
+      </w:r>
+      <w:r>
+        <w:t>reflection</w:t>
+      </w:r>
+      <w:r>
+        <w:t xml:space="preserve">. </w:t>
+      </w:r>
+      <w:bookmarkStart w:id="66" w:name="_Toc32579086"/>
+      <w:bookmarkStart w:id="67" w:name="_Toc32579110"/>
+      <w:bookmarkStart w:id="68" w:name="_Toc32579155"/>
+    </w:p>
+    <w:p>
+      <w:pPr>
+        <w:pStyle w:val="Heading2"/>
+      </w:pPr>
+      <w:bookmarkStart w:id="69" w:name="_Toc214446203"/>
+      <w:r>
+        <w:t>Professional Considerations</w:t>
+      </w:r>
       <w:bookmarkEnd w:id="66"/>
       <w:bookmarkEnd w:id="67"/>
+      <w:bookmarkEnd w:id="68"/>
+      <w:bookmarkEnd w:id="69"/>
     </w:p>
     <w:p>
       <w:r>
@@ -4835,11 +5445,11 @@
       <w:pPr>
         <w:pStyle w:val="Heading3"/>
       </w:pPr>
-      <w:bookmarkStart w:id="68" w:name="_Toc212631708"/>
+      <w:bookmarkStart w:id="70" w:name="_Toc214446204"/>
       <w:r>
         <w:t>Ethical considerations</w:t>
       </w:r>
-      <w:bookmarkEnd w:id="68"/>
+      <w:bookmarkEnd w:id="70"/>
     </w:p>
     <w:p>
       <w:r>
@@ -4856,11 +5466,11 @@
       <w:pPr>
         <w:pStyle w:val="Heading3"/>
       </w:pPr>
-      <w:bookmarkStart w:id="69" w:name="_Toc212631709"/>
+      <w:bookmarkStart w:id="71" w:name="_Toc214446205"/>
       <w:r>
         <w:t>Plagiarism and referencing</w:t>
       </w:r>
-      <w:bookmarkEnd w:id="69"/>
+      <w:bookmarkEnd w:id="71"/>
     </w:p>
     <w:p>
       <w:r>
@@ -4886,11 +5496,11 @@
       <w:pPr>
         <w:pStyle w:val="Heading3"/>
       </w:pPr>
-      <w:bookmarkStart w:id="70" w:name="_Toc212631710"/>
+      <w:bookmarkStart w:id="72" w:name="_Toc214446206"/>
       <w:r>
         <w:t>LSEP</w:t>
       </w:r>
-      <w:bookmarkEnd w:id="70"/>
+      <w:bookmarkEnd w:id="72"/>
     </w:p>
     <w:p>
       <w:r>
@@ -4916,11 +5526,11 @@
       <w:pPr>
         <w:pStyle w:val="Heading1"/>
       </w:pPr>
-      <w:bookmarkStart w:id="71" w:name="_Toc212631711"/>
+      <w:bookmarkStart w:id="73" w:name="_Toc214446207"/>
       <w:r>
         <w:t>Queries</w:t>
       </w:r>
-      <w:bookmarkEnd w:id="71"/>
+      <w:bookmarkEnd w:id="73"/>
     </w:p>
     <w:p>
       <w:r>

</xml_diff>

<commit_message>
Program flow diagrams + More workflow bugfixing
Created new diagrams to describe the logical flow of important processes, there will be more to come.

Adding DLL files to hopefully resolve the Azure App Service build failures.
</commit_message>
<xml_diff>
--- a/Documents/Report.docx
+++ b/Documents/Report.docx
@@ -185,11 +185,19 @@
           <w:rStyle w:val="IntenseReference"/>
         </w:rPr>
       </w:pPr>
+      <w:proofErr w:type="spellStart"/>
       <w:r>
         <w:rPr>
           <w:rStyle w:val="IntenseReference"/>
         </w:rPr>
-        <w:t>CyberTrack – A security focussed geofencing solution.</w:t>
+        <w:t>CyberTrack</w:t>
+      </w:r>
+      <w:proofErr w:type="spellEnd"/>
+      <w:r>
+        <w:rPr>
+          <w:rStyle w:val="IntenseReference"/>
+        </w:rPr>
+        <w:t xml:space="preserve"> – A security focussed geofencing solution.</w:t>
       </w:r>
     </w:p>
     <w:p>
@@ -7164,14 +7172,37 @@
         <w:pStyle w:val="Heading3"/>
       </w:pPr>
       <w:bookmarkStart w:id="59" w:name="_Toc214987716"/>
+      <w:proofErr w:type="spellStart"/>
       <w:r>
         <w:t>Woosmap</w:t>
       </w:r>
       <w:bookmarkEnd w:id="59"/>
-    </w:p>
-    <w:p>
-      <w:r>
-        <w:t xml:space="preserve">Woosmap’s USP is time-based geofencing, which is extremely useful for delivery companies to estimate a time-based radius for their customers, much like the systems used for Deliveroo or Uber-Eats. As a result, Woosmap’s primary target audience is medium-scale delivery companies that lack the infrastructure or resources to develop their own solution. While very beneficial for customer experience, time-based tracking is also an enormously effective measure against attacks that aim to broadcast fake GPS locations to mask suspicious behaviour, such as a vehicle being stolen or tampered with. Woosmap also lacks the configurability of other solutions, only allowing customers to use the time-based features for less security-focused reasons. This is not </w:t>
+      <w:proofErr w:type="spellEnd"/>
+    </w:p>
+    <w:p>
+      <w:proofErr w:type="spellStart"/>
+      <w:r>
+        <w:t>Woosmap’s</w:t>
+      </w:r>
+      <w:proofErr w:type="spellEnd"/>
+      <w:r>
+        <w:t xml:space="preserve"> USP is time-based geofencing, which is extremely useful for delivery companies to estimate a time-based radius for their customers, much like the systems used for Deliveroo or Uber-Eats. As a result, </w:t>
+      </w:r>
+      <w:proofErr w:type="spellStart"/>
+      <w:r>
+        <w:t>Woosmap’s</w:t>
+      </w:r>
+      <w:proofErr w:type="spellEnd"/>
+      <w:r>
+        <w:t xml:space="preserve"> primary target audience is medium-scale delivery companies that lack the infrastructure or resources to develop their own solution. While very beneficial for customer experience, time-based tracking is also an enormously effective measure against attacks that aim to broadcast fake GPS locations to mask suspicious behaviour, such as a vehicle being stolen or tampered with. </w:t>
+      </w:r>
+      <w:proofErr w:type="spellStart"/>
+      <w:r>
+        <w:t>Woosmap</w:t>
+      </w:r>
+      <w:proofErr w:type="spellEnd"/>
+      <w:r>
+        <w:t xml:space="preserve"> also lacks the configurability of other solutions, only allowing customers to use the time-based features for less security-focused reasons. This is not </w:t>
       </w:r>
       <w:r>
         <w:t xml:space="preserve">an </w:t>
@@ -7222,6 +7253,14 @@
         <w:t>Minimum viable product (MVP)</w:t>
       </w:r>
       <w:bookmarkEnd w:id="61"/>
+    </w:p>
+    <w:p>
+      <w:r>
+        <w:t xml:space="preserve">The MVP, expected before Christmas 2025, will include a functional database, API layer, and android application. This allows the project to be functionally viable without any user interface present, meaning that customers would hypothetically be able to interact with the software </w:t>
+      </w:r>
+      <w:r>
+        <w:t xml:space="preserve">using their own systems with the provided API endpoints. </w:t>
+      </w:r>
       <w:r>
         <w:br w:type="page"/>
       </w:r>
@@ -7335,22 +7374,7 @@
     </w:p>
     <w:p>
       <w:r>
-        <w:t xml:space="preserve">To ensure </w:t>
-      </w:r>
-      <w:r>
-        <w:t>the</w:t>
-      </w:r>
-      <w:r>
-        <w:t xml:space="preserve"> cleanliness and readability</w:t>
-      </w:r>
-      <w:r>
-        <w:t xml:space="preserve"> of all aspects of the project</w:t>
-      </w:r>
-      <w:r>
-        <w:t xml:space="preserve">, the following rules will be implemented to make the project easy for others to understand and to allow it to be improved without tracing function calls or similar common debugging steps that many programmers encounter. </w:t>
-      </w:r>
-      <w:r>
-        <w:t>This has been divided into code and commit rules, which will be followed from the beginning of the project.</w:t>
+        <w:t>To ensure the cleanliness and readability of all aspects of the project, the following rules will be implemented to make the project easy for others to understand and to allow it to be improved without tracing function calls or similar common debugging steps that many programmers encounter. This has been divided into code and commit rules, which will be followed from the beginning of the project.</w:t>
       </w:r>
     </w:p>
     <w:p/>
@@ -7554,6 +7578,14 @@
         <w:t>Platform evaluation</w:t>
       </w:r>
       <w:bookmarkEnd w:id="76"/>
+    </w:p>
+    <w:p>
+      <w:r>
+        <w:t>During the design phase of this project, several hosting platforms were evaluated for use, including Azure and AWS. Due to financial limitations of this project, any cost would have to be subsidised through a student subscription or free trial. This narrowed down the options that could be used, however</w:t>
+      </w:r>
+      <w:r>
+        <w:t xml:space="preserve"> Azure </w:t>
+      </w:r>
       <w:r>
         <w:br w:type="page"/>
       </w:r>
@@ -8021,7 +8053,15 @@
         <w:t>rather than ‘I tested the software’</w:t>
       </w:r>
       <w:r>
-        <w:t>. Try to avoid personal pronouns such as ‘I’, ‘me’, ‘my’, ‘we’, ‘you’, ‘he’, ‘she’ and try to avoid other personalisations such as ‘th</w:t>
+        <w:t xml:space="preserve">. Try to avoid personal pronouns such as ‘I’, ‘me’, ‘my’, ‘we’, ‘you’, ‘he’, ‘she’ and try to avoid other </w:t>
+      </w:r>
+      <w:proofErr w:type="spellStart"/>
+      <w:r>
+        <w:t>personalisations</w:t>
+      </w:r>
+      <w:proofErr w:type="spellEnd"/>
+      <w:r>
+        <w:t xml:space="preserve"> such as ‘th</w:t>
       </w:r>
       <w:r>
         <w:t xml:space="preserve">e author’, and ‘the student’. </w:t>

</xml_diff>

<commit_message>
Bug fixing: Auth error
Forgot to add the line to map auth endpoints
</commit_message>
<xml_diff>
--- a/Documents/Report.docx
+++ b/Documents/Report.docx
@@ -7555,7 +7555,19 @@
         <w:t>The database selected is the free tier of MSSQL Server. This has some small drawbacks, including a storage limit and going offline to save resources after inactivity. The storage limit is very u</w:t>
       </w:r>
       <w:r>
-        <w:t>nlikely to cause issues for a University project, as the cap is 32Gb, however if any issues were to arise in the event of CyberTrack being used commercially, the fix would be to simply change the subscription to a paid option instead. The resource saving offline feature is inconvenient for development, as it takes 2-3 minutes to wake the database up, however the same logic applies to this issue as to the previous in regards to a fix.</w:t>
+        <w:t xml:space="preserve">nlikely to cause issues for a </w:t>
+      </w:r>
+      <w:r>
+        <w:t>university</w:t>
+      </w:r>
+      <w:r>
+        <w:t xml:space="preserve"> project, as the cap is 32Gb, however if any issues were to arise in the event of CyberTrack being used commercially, the fix would be to simply change the subscription to a paid option instead. The resource saving offline feature is inconvenient for development, as it takes 2-3 minutes to wake the database up, however the same logic applies to this issue as to the previous </w:t>
+      </w:r>
+      <w:r>
+        <w:t>regarding</w:t>
+      </w:r>
+      <w:r>
+        <w:t xml:space="preserve"> a fix.</w:t>
       </w:r>
     </w:p>
     <w:p>
@@ -7567,11 +7579,21 @@
       </w:r>
     </w:p>
     <w:p>
+      <w:r>
+        <w:t>Both the web server and .NET layer will be hosted on an Azure Web App Service, which is also free. Hosting both components inside a single service reduces complexity of authentication and development. It also has the added benefit of guaranteeing that both components will be active and inaccessible at the same times, meaning that the website is only accessible when its API counterpart is active.</w:t>
+      </w:r>
+    </w:p>
+    <w:p>
       <w:pPr>
         <w:pStyle w:val="Heading3"/>
       </w:pPr>
       <w:r>
         <w:t>Key storage</w:t>
+      </w:r>
+    </w:p>
+    <w:p>
+      <w:r>
+        <w:t>Once again, Azure key storage is free, with the exception of exceeding certain rate limits ($0.15 per 10,000 transactions). This is unlikely to ever be charged from the $100 of student credit, but even if it was, it is majorly insignificant, and once again could be moved to a different Azure subscription in the event of a commercial deployment.</w:t>
       </w:r>
     </w:p>
     <w:p>

</xml_diff>

<commit_message>
Bug fixing: Removing a useless parameter
</commit_message>
<xml_diff>
--- a/Documents/Report.docx
+++ b/Documents/Report.docx
@@ -185,11 +185,19 @@
           <w:rStyle w:val="IntenseReference"/>
         </w:rPr>
       </w:pPr>
+      <w:proofErr w:type="spellStart"/>
       <w:r>
         <w:rPr>
           <w:rStyle w:val="IntenseReference"/>
         </w:rPr>
-        <w:t>CyberTrack – A security focussed geofencing solution.</w:t>
+        <w:t>CyberTrack</w:t>
+      </w:r>
+      <w:proofErr w:type="spellEnd"/>
+      <w:r>
+        <w:rPr>
+          <w:rStyle w:val="IntenseReference"/>
+        </w:rPr>
+        <w:t xml:space="preserve"> – A security focussed geofencing solution.</w:t>
       </w:r>
     </w:p>
     <w:p>
@@ -5493,11 +5501,24 @@
       <w:r>
         <w:t xml:space="preserve">; </w:t>
       </w:r>
-      <w:r>
-        <w:t>so you’ll have some objectives based upon what you will do (</w:t>
-      </w:r>
-      <w:r>
-        <w:t xml:space="preserve">for example; </w:t>
+      <w:proofErr w:type="gramStart"/>
+      <w:r>
+        <w:t>so</w:t>
+      </w:r>
+      <w:proofErr w:type="gramEnd"/>
+      <w:r>
+        <w:t xml:space="preserve"> you’ll have some objectives based upon what you will do (</w:t>
+      </w:r>
+      <w:r>
+        <w:t xml:space="preserve">for </w:t>
+      </w:r>
+      <w:proofErr w:type="gramStart"/>
+      <w:r>
+        <w:t>example;</w:t>
+      </w:r>
+      <w:proofErr w:type="gramEnd"/>
+      <w:r>
+        <w:t xml:space="preserve"> </w:t>
       </w:r>
       <w:r>
         <w:t>carr</w:t>
@@ -5912,7 +5933,15 @@
         </w:numPr>
       </w:pPr>
       <w:r>
-        <w:t xml:space="preserve">Needless to say we also expect to see appropriate citations (in the report’s main body) to the articles in your reference list.  </w:t>
+        <w:t xml:space="preserve">Needless to </w:t>
+      </w:r>
+      <w:proofErr w:type="gramStart"/>
+      <w:r>
+        <w:t>say</w:t>
+      </w:r>
+      <w:proofErr w:type="gramEnd"/>
+      <w:r>
+        <w:t xml:space="preserve"> we also expect to see appropriate citations (in the report’s main body) to the articles in your reference list.  </w:t>
       </w:r>
     </w:p>
     <w:p>
@@ -6086,7 +6115,15 @@
         <w:t>suggestions</w:t>
       </w:r>
       <w:r>
-        <w:t xml:space="preserve"> and the contents of your particular report should be discussed with your supervisor. </w:t>
+        <w:t xml:space="preserve"> and the contents of your </w:t>
+      </w:r>
+      <w:proofErr w:type="gramStart"/>
+      <w:r>
+        <w:t>particular report</w:t>
+      </w:r>
+      <w:proofErr w:type="gramEnd"/>
+      <w:r>
+        <w:t xml:space="preserve"> should be discussed with your supervisor. </w:t>
       </w:r>
     </w:p>
     <w:p>
@@ -6731,7 +6768,15 @@
         </w:numPr>
       </w:pPr>
       <w:r>
-        <w:t>For example the reader does not want to read pages of test results</w:t>
+        <w:t xml:space="preserve">For </w:t>
+      </w:r>
+      <w:proofErr w:type="gramStart"/>
+      <w:r>
+        <w:t>example</w:t>
+      </w:r>
+      <w:proofErr w:type="gramEnd"/>
+      <w:r>
+        <w:t xml:space="preserve"> the reader does not want to read pages of test results</w:t>
       </w:r>
       <w:r>
         <w:t xml:space="preserve">. Instead, </w:t>
@@ -6788,7 +6833,15 @@
         </w:numPr>
       </w:pPr>
       <w:r>
-        <w:t>For example your</w:t>
+        <w:t xml:space="preserve">For </w:t>
+      </w:r>
+      <w:proofErr w:type="gramStart"/>
+      <w:r>
+        <w:t>example</w:t>
+      </w:r>
+      <w:proofErr w:type="gramEnd"/>
+      <w:r>
+        <w:t xml:space="preserve"> your</w:t>
       </w:r>
       <w:r>
         <w:t xml:space="preserve"> choice of software development process.</w:t>
@@ -6887,7 +6940,15 @@
         </w:numPr>
       </w:pPr>
       <w:r>
-        <w:t>For example the details of your DB normalisation would normally be in an appendix, with the final schema presented (perhaps as an ERD/LDS) in the main body of the report.</w:t>
+        <w:t xml:space="preserve">For </w:t>
+      </w:r>
+      <w:proofErr w:type="gramStart"/>
+      <w:r>
+        <w:t>example</w:t>
+      </w:r>
+      <w:proofErr w:type="gramEnd"/>
+      <w:r>
+        <w:t xml:space="preserve"> the details of your DB normalisation would normally be in an appendix, with the final schema presented (perhaps as an ERD/LDS) in the main body of the report.</w:t>
       </w:r>
     </w:p>
     <w:p>
@@ -6923,7 +6984,15 @@
         </w:numPr>
       </w:pPr>
       <w:r>
-        <w:t>For example initial screen shots</w:t>
+        <w:t xml:space="preserve">For </w:t>
+      </w:r>
+      <w:proofErr w:type="gramStart"/>
+      <w:r>
+        <w:t>example</w:t>
+      </w:r>
+      <w:proofErr w:type="gramEnd"/>
+      <w:r>
+        <w:t xml:space="preserve"> initial screen shots</w:t>
       </w:r>
       <w:r>
         <w:t xml:space="preserve">, </w:t>
@@ -7072,7 +7141,15 @@
         <w:t xml:space="preserve"> areas. This could be concerning for industries that could be exploited by leaked location data </w:t>
       </w:r>
       <w:r>
-        <w:t xml:space="preserve">within sensitive areas, such as the defence sector, where, in the event of an attack, employees could be tracked to their places of work within a site, </w:t>
+        <w:t xml:space="preserve">within sensitive areas, such as the defence sector, </w:t>
+      </w:r>
+      <w:proofErr w:type="gramStart"/>
+      <w:r>
+        <w:t>where</w:t>
+      </w:r>
+      <w:proofErr w:type="gramEnd"/>
+      <w:r>
+        <w:t xml:space="preserve">, in the event of an attack, employees could be tracked to their places of work within a site, </w:t>
       </w:r>
       <w:r>
         <w:t>information that state-funded hackers would find extremely valuable.</w:t>
@@ -7093,14 +7170,37 @@
         <w:pStyle w:val="Heading3"/>
       </w:pPr>
       <w:bookmarkStart w:id="59" w:name="_Toc214987716"/>
+      <w:proofErr w:type="spellStart"/>
       <w:r>
         <w:t>Woosmap</w:t>
       </w:r>
       <w:bookmarkEnd w:id="59"/>
-    </w:p>
-    <w:p>
-      <w:r>
-        <w:t xml:space="preserve">Woosmap’s USP is time-based geofencing, which is extremely useful for delivery companies to estimate a time-based radius for their customers, much like the systems used for Deliveroo or Uber-Eats. As a result, Woosmap’s primary target audience is medium-scale delivery companies that lack the infrastructure or resources to develop their own solution. While very beneficial for customer experience, time-based tracking is also an enormously effective measure against attacks that aim to broadcast fake GPS locations to mask suspicious behaviour, such as a vehicle being stolen or tampered with. Woosmap also lacks the configurability of other solutions, only allowing customers to use the time-based features for less security-focused reasons. This is not </w:t>
+      <w:proofErr w:type="spellEnd"/>
+    </w:p>
+    <w:p>
+      <w:proofErr w:type="spellStart"/>
+      <w:r>
+        <w:t>Woosmap’s</w:t>
+      </w:r>
+      <w:proofErr w:type="spellEnd"/>
+      <w:r>
+        <w:t xml:space="preserve"> USP is time-based geofencing, which is extremely useful for delivery companies to estimate a time-based radius for their customers, much like the systems used for Deliveroo or Uber-Eats. As a result, </w:t>
+      </w:r>
+      <w:proofErr w:type="spellStart"/>
+      <w:r>
+        <w:t>Woosmap’s</w:t>
+      </w:r>
+      <w:proofErr w:type="spellEnd"/>
+      <w:r>
+        <w:t xml:space="preserve"> primary target audience is medium-scale delivery companies that lack the infrastructure or resources to develop their own solution. While very beneficial for customer experience, time-based tracking is also an enormously effective measure against attacks that aim to broadcast fake GPS locations to mask suspicious behaviour, such as a vehicle being stolen or tampered with. </w:t>
+      </w:r>
+      <w:proofErr w:type="spellStart"/>
+      <w:r>
+        <w:t>Woosmap</w:t>
+      </w:r>
+      <w:proofErr w:type="spellEnd"/>
+      <w:r>
+        <w:t xml:space="preserve"> also lacks the configurability of other solutions, only allowing customers to use the time-based features for less security-focused reasons. This is not </w:t>
       </w:r>
       <w:r>
         <w:t xml:space="preserve">an </w:t>
@@ -7114,9 +7214,11 @@
       <w:r>
         <w:t xml:space="preserve"> to their intended </w:t>
       </w:r>
+      <w:proofErr w:type="gramStart"/>
       <w:r>
         <w:t>customers, but</w:t>
       </w:r>
+      <w:proofErr w:type="gramEnd"/>
       <w:r>
         <w:t xml:space="preserve"> is a missed opportunity from a cybersecurity perspective.</w:t>
       </w:r>
@@ -7533,8 +7635,13 @@
         <w:t>could be used;</w:t>
       </w:r>
       <w:r>
-        <w:t xml:space="preserve"> however</w:t>
-      </w:r>
+        <w:t xml:space="preserve"> </w:t>
+      </w:r>
+      <w:proofErr w:type="gramStart"/>
+      <w:r>
+        <w:t>however</w:t>
+      </w:r>
+      <w:proofErr w:type="gramEnd"/>
       <w:r>
         <w:t xml:space="preserve"> Azure </w:t>
       </w:r>
@@ -7561,7 +7668,15 @@
         <w:t>university</w:t>
       </w:r>
       <w:r>
-        <w:t xml:space="preserve"> project, as the cap is 32Gb, however if any issues were to arise in the event of CyberTrack being used commercially, the fix would be to simply change the subscription to a paid option instead. The resource saving offline feature is inconvenient for development, as it takes 2-3 minutes to wake the database up, however the same logic applies to this issue as to the previous </w:t>
+        <w:t xml:space="preserve"> project, as the cap is 32Gb, however if any issues were to arise in the event of </w:t>
+      </w:r>
+      <w:proofErr w:type="spellStart"/>
+      <w:r>
+        <w:t>CyberTrack</w:t>
+      </w:r>
+      <w:proofErr w:type="spellEnd"/>
+      <w:r>
+        <w:t xml:space="preserve"> being used commercially, the fix would be to simply change the subscription to a paid option instead. The resource saving offline feature is inconvenient for development, as it takes 2-3 minutes to wake the database up, however the same logic applies to this issue as to the previous </w:t>
       </w:r>
       <w:r>
         <w:t>regarding</w:t>
@@ -7593,7 +7708,21 @@
     </w:p>
     <w:p>
       <w:r>
-        <w:t>Once again, Azure key storage is free, with the exception of exceeding certain rate limits ($0.15 per 10,000 transactions). This is unlikely to ever be charged from the $100 of student credit, but even if it was, it is majorly insignificant, and once again could be moved to a different Azure subscription in the event of a commercial deployment.</w:t>
+        <w:t xml:space="preserve">Once again, Azure key storage is free, </w:t>
+      </w:r>
+      <w:r>
+        <w:t>except for</w:t>
+      </w:r>
+      <w:r>
+        <w:t xml:space="preserve"> exceeding certain rate limits ($0.15 per 10,000 transactions). This is unlikely to ever be charged from the $100 of student credit, but even if it was, it is majorly insignificant, and once again could be moved to a different Azure subscription in the event of a commercial deployment.</w:t>
+      </w:r>
+    </w:p>
+    <w:p>
+      <w:pPr>
+        <w:spacing w:line="259" w:lineRule="auto"/>
+      </w:pPr>
+      <w:r>
+        <w:br w:type="page"/>
       </w:r>
     </w:p>
     <w:p>
@@ -7601,7 +7730,96 @@
         <w:pStyle w:val="Heading3"/>
       </w:pPr>
       <w:r>
+        <w:lastRenderedPageBreak/>
         <w:t>Identity provider and authentication</w:t>
+      </w:r>
+    </w:p>
+    <w:p>
+      <w:pPr>
+        <w:pStyle w:val="Heading3"/>
+        <w:numPr>
+          <w:ilvl w:val="0"/>
+          <w:numId w:val="0"/>
+        </w:numPr>
+      </w:pPr>
+      <w:r>
+        <w:t>While Entra</w:t>
+      </w:r>
+      <w:r>
+        <w:t xml:space="preserve"> </w:t>
+      </w:r>
+      <w:r>
+        <w:t>ID (Entra External ID</w:t>
+      </w:r>
+      <w:r>
+        <w:t xml:space="preserve"> specifically</w:t>
+      </w:r>
+      <w:r>
+        <w:t>) may be the obvious choice for an application hosted mostly on Azure, a few key limitations come into play. In the university Entra (different to Entra</w:t>
+      </w:r>
+      <w:r>
+        <w:t xml:space="preserve"> </w:t>
+      </w:r>
+      <w:r>
+        <w:t>ID) tenant, students are not permitted to create new Entra External ID due to insufficient permissions. Standard Entra</w:t>
+      </w:r>
+      <w:r>
+        <w:t xml:space="preserve"> </w:t>
+      </w:r>
+      <w:r>
+        <w:t>ID can be used, as it does not incur any cost, however it is a</w:t>
+      </w:r>
+      <w:r>
+        <w:t>n</w:t>
+      </w:r>
+      <w:r>
+        <w:t xml:space="preserve"> internal solution meant for managing business users, and does not provide any form of signup, making it unfit for use in this application. Creating a new Entra tenant is not feasible due to the upfront cost of buying a Microsoft Entra ID License, which costs £</w:t>
+      </w:r>
+      <w:r>
+        <w:rPr>
+          <w:lang w:val="en-US"/>
+        </w:rPr>
+        <w:t xml:space="preserve">4.60 per user per month. Instead, Google OAuth was decided to be the most suitable path forward after some experimentation, as most people have a google account, </w:t>
+      </w:r>
+      <w:r>
+        <w:rPr>
+          <w:lang w:val="en-US"/>
+        </w:rPr>
+        <w:t>resulting in reduced inconvenience for the end user</w:t>
+      </w:r>
+      <w:r>
+        <w:rPr>
+          <w:lang w:val="en-US"/>
+        </w:rPr>
+        <w:t xml:space="preserve">. OAuth is also widely documented, allowing easier implementation. There is a cap of 49,999 monthly active users for the service to remain free, however this is very unlikely to be reached during </w:t>
+      </w:r>
+      <w:proofErr w:type="gramStart"/>
+      <w:r>
+        <w:rPr>
+          <w:lang w:val="en-US"/>
+        </w:rPr>
+        <w:t>development, and</w:t>
+      </w:r>
+      <w:proofErr w:type="gramEnd"/>
+      <w:r>
+        <w:rPr>
+          <w:lang w:val="en-US"/>
+        </w:rPr>
+        <w:t xml:space="preserve"> can be paid in the future in the case of </w:t>
+      </w:r>
+      <w:proofErr w:type="gramStart"/>
+      <w:r>
+        <w:rPr>
+          <w:lang w:val="en-US"/>
+        </w:rPr>
+        <w:t>large scale</w:t>
+      </w:r>
+      <w:proofErr w:type="gramEnd"/>
+      <w:r>
+        <w:rPr>
+          <w:lang w:val="en-US"/>
+        </w:rPr>
+        <w:t xml:space="preserve"> commercial usage.</w:t>
       </w:r>
       <w:r>
         <w:br w:type="page"/>
@@ -7793,7 +8011,15 @@
         <w:t xml:space="preserve"> </w:t>
       </w:r>
       <w:r>
-        <w:t xml:space="preserve">The standard advice is that it should be written at a level that could be read by a (good) final stage student. The best reports display author maturity, and demand it from their reader. </w:t>
+        <w:t xml:space="preserve">The standard advice is that it should be written at a level that could be read by a (good) final stage student. The best reports display author </w:t>
+      </w:r>
+      <w:proofErr w:type="gramStart"/>
+      <w:r>
+        <w:t>maturity, and</w:t>
+      </w:r>
+      <w:proofErr w:type="gramEnd"/>
+      <w:r>
+        <w:t xml:space="preserve"> demand it from their reader. </w:t>
       </w:r>
       <w:r>
         <w:t xml:space="preserve"> </w:t>
@@ -8039,7 +8265,15 @@
         <w:t>The standard academic style (to which you should confor</w:t>
       </w:r>
       <w:r>
-        <w:t xml:space="preserve">m) is past tense, third-person. </w:t>
+        <w:t xml:space="preserve">m) is past tense, </w:t>
+      </w:r>
+      <w:proofErr w:type="gramStart"/>
+      <w:r>
+        <w:t>third-person</w:t>
+      </w:r>
+      <w:proofErr w:type="gramEnd"/>
+      <w:r>
+        <w:t xml:space="preserve">. </w:t>
       </w:r>
       <w:r>
         <w:t>Use passive forms when possible</w:t>
@@ -8054,13 +8288,26 @@
         <w:t>rather than ‘I tested the software’</w:t>
       </w:r>
       <w:r>
-        <w:t>. Try to avoid personal pronouns such as ‘I’, ‘me’, ‘my’, ‘we’, ‘you’, ‘he’, ‘she’ and try to avoid other personalisations such as ‘th</w:t>
+        <w:t xml:space="preserve">. Try to avoid personal pronouns such as ‘I’, ‘me’, ‘my’, ‘we’, ‘you’, ‘he’, ‘she’ and try to avoid other </w:t>
+      </w:r>
+      <w:proofErr w:type="spellStart"/>
+      <w:r>
+        <w:t>personalisations</w:t>
+      </w:r>
+      <w:proofErr w:type="spellEnd"/>
+      <w:r>
+        <w:t xml:space="preserve"> such as ‘th</w:t>
       </w:r>
       <w:r>
         <w:t xml:space="preserve">e author’, and ‘the student’. </w:t>
       </w:r>
-      <w:r>
-        <w:t>However do also use your common sense … otherwise following a given prescription when it becomes inappropriate can result in writing that feels artificial.</w:t>
+      <w:proofErr w:type="gramStart"/>
+      <w:r>
+        <w:t>However</w:t>
+      </w:r>
+      <w:proofErr w:type="gramEnd"/>
+      <w:r>
+        <w:t xml:space="preserve"> do also use your common sense … otherwise following a given prescription when it becomes inappropriate can result in writing that feels artificial.</w:t>
       </w:r>
       <w:r>
         <w:t xml:space="preserve"> </w:t>
@@ -8084,8 +8331,21 @@
         <w:t xml:space="preserve">; </w:t>
       </w:r>
       <w:r>
-        <w:t>possibly followed by ‘I’ or ‘my’ when you are clearly stating your own personal opinion</w:t>
-      </w:r>
+        <w:t xml:space="preserve">possibly followed by </w:t>
+      </w:r>
+      <w:proofErr w:type="gramStart"/>
+      <w:r>
+        <w:t>‘I’</w:t>
+      </w:r>
+      <w:proofErr w:type="gramEnd"/>
+      <w:r>
+        <w:t xml:space="preserve"> or ‘my’ when you are clearly stating your own </w:t>
+      </w:r>
+      <w:proofErr w:type="gramStart"/>
+      <w:r>
+        <w:t>personal opinion</w:t>
+      </w:r>
+      <w:proofErr w:type="gramEnd"/>
       <w:r>
         <w:t xml:space="preserve">. This is primarily applicable to the </w:t>
       </w:r>

</xml_diff>

<commit_message>
Bug fixing: Blank google subject
</commit_message>
<xml_diff>
--- a/Documents/Report.docx
+++ b/Documents/Report.docx
@@ -185,19 +185,11 @@
           <w:rStyle w:val="IntenseReference"/>
         </w:rPr>
       </w:pPr>
-      <w:proofErr w:type="spellStart"/>
       <w:r>
         <w:rPr>
           <w:rStyle w:val="IntenseReference"/>
         </w:rPr>
-        <w:t>CyberTrack</w:t>
-      </w:r>
-      <w:proofErr w:type="spellEnd"/>
-      <w:r>
-        <w:rPr>
-          <w:rStyle w:val="IntenseReference"/>
-        </w:rPr>
-        <w:t xml:space="preserve"> – A security focussed geofencing solution.</w:t>
+        <w:t>CyberTrack – A security focussed geofencing solution.</w:t>
       </w:r>
     </w:p>
     <w:p>
@@ -5501,24 +5493,11 @@
       <w:r>
         <w:t xml:space="preserve">; </w:t>
       </w:r>
-      <w:proofErr w:type="gramStart"/>
-      <w:r>
-        <w:t>so</w:t>
-      </w:r>
-      <w:proofErr w:type="gramEnd"/>
-      <w:r>
-        <w:t xml:space="preserve"> you’ll have some objectives based upon what you will do (</w:t>
-      </w:r>
-      <w:r>
-        <w:t xml:space="preserve">for </w:t>
-      </w:r>
-      <w:proofErr w:type="gramStart"/>
-      <w:r>
-        <w:t>example;</w:t>
-      </w:r>
-      <w:proofErr w:type="gramEnd"/>
-      <w:r>
-        <w:t xml:space="preserve"> </w:t>
+      <w:r>
+        <w:t>so you’ll have some objectives based upon what you will do (</w:t>
+      </w:r>
+      <w:r>
+        <w:t xml:space="preserve">for example; </w:t>
       </w:r>
       <w:r>
         <w:t>carr</w:t>
@@ -5933,15 +5912,7 @@
         </w:numPr>
       </w:pPr>
       <w:r>
-        <w:t xml:space="preserve">Needless to </w:t>
-      </w:r>
-      <w:proofErr w:type="gramStart"/>
-      <w:r>
-        <w:t>say</w:t>
-      </w:r>
-      <w:proofErr w:type="gramEnd"/>
-      <w:r>
-        <w:t xml:space="preserve"> we also expect to see appropriate citations (in the report’s main body) to the articles in your reference list.  </w:t>
+        <w:t xml:space="preserve">Needless to say we also expect to see appropriate citations (in the report’s main body) to the articles in your reference list.  </w:t>
       </w:r>
     </w:p>
     <w:p>
@@ -6115,15 +6086,7 @@
         <w:t>suggestions</w:t>
       </w:r>
       <w:r>
-        <w:t xml:space="preserve"> and the contents of your </w:t>
-      </w:r>
-      <w:proofErr w:type="gramStart"/>
-      <w:r>
-        <w:t>particular report</w:t>
-      </w:r>
-      <w:proofErr w:type="gramEnd"/>
-      <w:r>
-        <w:t xml:space="preserve"> should be discussed with your supervisor. </w:t>
+        <w:t xml:space="preserve"> and the contents of your particular report should be discussed with your supervisor. </w:t>
       </w:r>
     </w:p>
     <w:p>
@@ -6768,15 +6731,7 @@
         </w:numPr>
       </w:pPr>
       <w:r>
-        <w:t xml:space="preserve">For </w:t>
-      </w:r>
-      <w:proofErr w:type="gramStart"/>
-      <w:r>
-        <w:t>example</w:t>
-      </w:r>
-      <w:proofErr w:type="gramEnd"/>
-      <w:r>
-        <w:t xml:space="preserve"> the reader does not want to read pages of test results</w:t>
+        <w:t>For example the reader does not want to read pages of test results</w:t>
       </w:r>
       <w:r>
         <w:t xml:space="preserve">. Instead, </w:t>
@@ -6833,15 +6788,7 @@
         </w:numPr>
       </w:pPr>
       <w:r>
-        <w:t xml:space="preserve">For </w:t>
-      </w:r>
-      <w:proofErr w:type="gramStart"/>
-      <w:r>
-        <w:t>example</w:t>
-      </w:r>
-      <w:proofErr w:type="gramEnd"/>
-      <w:r>
-        <w:t xml:space="preserve"> your</w:t>
+        <w:t>For example your</w:t>
       </w:r>
       <w:r>
         <w:t xml:space="preserve"> choice of software development process.</w:t>
@@ -6940,15 +6887,7 @@
         </w:numPr>
       </w:pPr>
       <w:r>
-        <w:t xml:space="preserve">For </w:t>
-      </w:r>
-      <w:proofErr w:type="gramStart"/>
-      <w:r>
-        <w:t>example</w:t>
-      </w:r>
-      <w:proofErr w:type="gramEnd"/>
-      <w:r>
-        <w:t xml:space="preserve"> the details of your DB normalisation would normally be in an appendix, with the final schema presented (perhaps as an ERD/LDS) in the main body of the report.</w:t>
+        <w:t>For example the details of your DB normalisation would normally be in an appendix, with the final schema presented (perhaps as an ERD/LDS) in the main body of the report.</w:t>
       </w:r>
     </w:p>
     <w:p>
@@ -6984,15 +6923,7 @@
         </w:numPr>
       </w:pPr>
       <w:r>
-        <w:t xml:space="preserve">For </w:t>
-      </w:r>
-      <w:proofErr w:type="gramStart"/>
-      <w:r>
-        <w:t>example</w:t>
-      </w:r>
-      <w:proofErr w:type="gramEnd"/>
-      <w:r>
-        <w:t xml:space="preserve"> initial screen shots</w:t>
+        <w:t>For example initial screen shots</w:t>
       </w:r>
       <w:r>
         <w:t xml:space="preserve">, </w:t>
@@ -7141,15 +7072,7 @@
         <w:t xml:space="preserve"> areas. This could be concerning for industries that could be exploited by leaked location data </w:t>
       </w:r>
       <w:r>
-        <w:t xml:space="preserve">within sensitive areas, such as the defence sector, </w:t>
-      </w:r>
-      <w:proofErr w:type="gramStart"/>
-      <w:r>
-        <w:t>where</w:t>
-      </w:r>
-      <w:proofErr w:type="gramEnd"/>
-      <w:r>
-        <w:t xml:space="preserve">, in the event of an attack, employees could be tracked to their places of work within a site, </w:t>
+        <w:t xml:space="preserve">within sensitive areas, such as the defence sector, where, in the event of an attack, employees could be tracked to their places of work within a site, </w:t>
       </w:r>
       <w:r>
         <w:t>information that state-funded hackers would find extremely valuable.</w:t>
@@ -7170,37 +7093,14 @@
         <w:pStyle w:val="Heading3"/>
       </w:pPr>
       <w:bookmarkStart w:id="59" w:name="_Toc214987716"/>
-      <w:proofErr w:type="spellStart"/>
       <w:r>
         <w:t>Woosmap</w:t>
       </w:r>
       <w:bookmarkEnd w:id="59"/>
-      <w:proofErr w:type="spellEnd"/>
-    </w:p>
-    <w:p>
-      <w:proofErr w:type="spellStart"/>
-      <w:r>
-        <w:t>Woosmap’s</w:t>
-      </w:r>
-      <w:proofErr w:type="spellEnd"/>
-      <w:r>
-        <w:t xml:space="preserve"> USP is time-based geofencing, which is extremely useful for delivery companies to estimate a time-based radius for their customers, much like the systems used for Deliveroo or Uber-Eats. As a result, </w:t>
-      </w:r>
-      <w:proofErr w:type="spellStart"/>
-      <w:r>
-        <w:t>Woosmap’s</w:t>
-      </w:r>
-      <w:proofErr w:type="spellEnd"/>
-      <w:r>
-        <w:t xml:space="preserve"> primary target audience is medium-scale delivery companies that lack the infrastructure or resources to develop their own solution. While very beneficial for customer experience, time-based tracking is also an enormously effective measure against attacks that aim to broadcast fake GPS locations to mask suspicious behaviour, such as a vehicle being stolen or tampered with. </w:t>
-      </w:r>
-      <w:proofErr w:type="spellStart"/>
-      <w:r>
-        <w:t>Woosmap</w:t>
-      </w:r>
-      <w:proofErr w:type="spellEnd"/>
-      <w:r>
-        <w:t xml:space="preserve"> also lacks the configurability of other solutions, only allowing customers to use the time-based features for less security-focused reasons. This is not </w:t>
+    </w:p>
+    <w:p>
+      <w:r>
+        <w:t xml:space="preserve">Woosmap’s USP is time-based geofencing, which is extremely useful for delivery companies to estimate a time-based radius for their customers, much like the systems used for Deliveroo or Uber-Eats. As a result, Woosmap’s primary target audience is medium-scale delivery companies that lack the infrastructure or resources to develop their own solution. While very beneficial for customer experience, time-based tracking is also an enormously effective measure against attacks that aim to broadcast fake GPS locations to mask suspicious behaviour, such as a vehicle being stolen or tampered with. Woosmap also lacks the configurability of other solutions, only allowing customers to use the time-based features for less security-focused reasons. This is not </w:t>
       </w:r>
       <w:r>
         <w:t xml:space="preserve">an </w:t>
@@ -7214,11 +7114,9 @@
       <w:r>
         <w:t xml:space="preserve"> to their intended </w:t>
       </w:r>
-      <w:proofErr w:type="gramStart"/>
       <w:r>
         <w:t>customers, but</w:t>
       </w:r>
-      <w:proofErr w:type="gramEnd"/>
       <w:r>
         <w:t xml:space="preserve"> is a missed opportunity from a cybersecurity perspective.</w:t>
       </w:r>
@@ -7242,6 +7140,31 @@
       </w:r>
       <w:bookmarkEnd w:id="60"/>
     </w:p>
+    <w:p>
+      <w:pPr>
+        <w:pStyle w:val="Heading3"/>
+      </w:pPr>
+      <w:r>
+        <w:t>API Functionality</w:t>
+      </w:r>
+    </w:p>
+    <w:p>
+      <w:pPr>
+        <w:pStyle w:val="Heading3"/>
+      </w:pPr>
+      <w:r>
+        <w:t>Android app integration</w:t>
+      </w:r>
+    </w:p>
+    <w:p>
+      <w:pPr>
+        <w:pStyle w:val="Heading3"/>
+      </w:pPr>
+      <w:r>
+        <w:t>Full end to end encryption</w:t>
+      </w:r>
+    </w:p>
+    <w:p/>
     <w:p>
       <w:pPr>
         <w:pStyle w:val="Heading2"/>
@@ -7609,16 +7532,150 @@
     </w:p>
     <w:p>
       <w:pPr>
+        <w:pStyle w:val="NormalWeb"/>
+      </w:pPr>
+      <w:r>
+        <w:rPr>
+          <w:noProof/>
+        </w:rPr>
+        <w:drawing>
+          <wp:inline distT="0" distB="0" distL="0" distR="0" wp14:anchorId="4FAFB893" wp14:editId="36639E5E">
+            <wp:extent cx="4581525" cy="2771775"/>
+            <wp:effectExtent l="0" t="0" r="9525" b="9525"/>
+            <wp:docPr id="1098222340" name="Picture 1" descr="A diagram of a software application&#10;&#10;AI-generated content may be incorrect."/>
+            <wp:cNvGraphicFramePr>
+              <a:graphicFrameLocks xmlns:a="http://schemas.openxmlformats.org/drawingml/2006/main" noChangeAspect="1"/>
+            </wp:cNvGraphicFramePr>
+            <a:graphic xmlns:a="http://schemas.openxmlformats.org/drawingml/2006/main">
+              <a:graphicData uri="http://schemas.openxmlformats.org/drawingml/2006/picture">
+                <pic:pic xmlns:pic="http://schemas.openxmlformats.org/drawingml/2006/picture">
+                  <pic:nvPicPr>
+                    <pic:cNvPr id="1098222340" name="Picture 1" descr="A diagram of a software application&#10;&#10;AI-generated content may be incorrect."/>
+                    <pic:cNvPicPr>
+                      <a:picLocks noChangeAspect="1" noChangeArrowheads="1"/>
+                    </pic:cNvPicPr>
+                  </pic:nvPicPr>
+                  <pic:blipFill>
+                    <a:blip r:embed="rId10">
+                      <a:extLst>
+                        <a:ext uri="{28A0092B-C50C-407E-A947-70E740481C1C}">
+                          <a14:useLocalDpi xmlns:a14="http://schemas.microsoft.com/office/drawing/2010/main" val="0"/>
+                        </a:ext>
+                      </a:extLst>
+                    </a:blip>
+                    <a:srcRect/>
+                    <a:stretch>
+                      <a:fillRect/>
+                    </a:stretch>
+                  </pic:blipFill>
+                  <pic:spPr bwMode="auto">
+                    <a:xfrm>
+                      <a:off x="0" y="0"/>
+                      <a:ext cx="4581525" cy="2771775"/>
+                    </a:xfrm>
+                    <a:prstGeom prst="rect">
+                      <a:avLst/>
+                    </a:prstGeom>
+                    <a:noFill/>
+                    <a:ln>
+                      <a:noFill/>
+                    </a:ln>
+                  </pic:spPr>
+                </pic:pic>
+              </a:graphicData>
+            </a:graphic>
+          </wp:inline>
+        </w:drawing>
+      </w:r>
+    </w:p>
+    <w:p>
+      <w:r>
+        <w:t>This diagram has been updated after the “Platform evaluation” section, so justifications</w:t>
+      </w:r>
+      <w:r>
+        <w:t xml:space="preserve"> for hosting platforms</w:t>
+      </w:r>
+      <w:r>
+        <w:t xml:space="preserve"> will be explained there.</w:t>
+      </w:r>
+    </w:p>
+    <w:p>
+      <w:r>
+        <w:t xml:space="preserve"> </w:t>
+      </w:r>
+    </w:p>
+    <w:p>
+      <w:pPr>
         <w:pStyle w:val="Heading3"/>
       </w:pPr>
       <w:bookmarkStart w:id="75" w:name="_Toc214987732"/>
       <w:r>
+        <w:lastRenderedPageBreak/>
         <w:t>Database design</w:t>
       </w:r>
       <w:bookmarkEnd w:id="75"/>
     </w:p>
     <w:p>
       <w:pPr>
+        <w:pStyle w:val="NormalWeb"/>
+      </w:pPr>
+      <w:r>
+        <w:rPr>
+          <w:noProof/>
+        </w:rPr>
+        <w:drawing>
+          <wp:inline distT="0" distB="0" distL="0" distR="0" wp14:anchorId="4DBCBF23" wp14:editId="5652D354">
+            <wp:extent cx="5731510" cy="4968240"/>
+            <wp:effectExtent l="0" t="0" r="2540" b="3810"/>
+            <wp:docPr id="1548872198" name="Picture 2" descr="A screenshot of a computer flowchart&#10;&#10;AI-generated content may be incorrect."/>
+            <wp:cNvGraphicFramePr>
+              <a:graphicFrameLocks xmlns:a="http://schemas.openxmlformats.org/drawingml/2006/main" noChangeAspect="1"/>
+            </wp:cNvGraphicFramePr>
+            <a:graphic xmlns:a="http://schemas.openxmlformats.org/drawingml/2006/main">
+              <a:graphicData uri="http://schemas.openxmlformats.org/drawingml/2006/picture">
+                <pic:pic xmlns:pic="http://schemas.openxmlformats.org/drawingml/2006/picture">
+                  <pic:nvPicPr>
+                    <pic:cNvPr id="1548872198" name="Picture 2" descr="A screenshot of a computer flowchart&#10;&#10;AI-generated content may be incorrect."/>
+                    <pic:cNvPicPr>
+                      <a:picLocks noChangeAspect="1" noChangeArrowheads="1"/>
+                    </pic:cNvPicPr>
+                  </pic:nvPicPr>
+                  <pic:blipFill>
+                    <a:blip r:embed="rId11">
+                      <a:extLst>
+                        <a:ext uri="{28A0092B-C50C-407E-A947-70E740481C1C}">
+                          <a14:useLocalDpi xmlns:a14="http://schemas.microsoft.com/office/drawing/2010/main" val="0"/>
+                        </a:ext>
+                      </a:extLst>
+                    </a:blip>
+                    <a:srcRect/>
+                    <a:stretch>
+                      <a:fillRect/>
+                    </a:stretch>
+                  </pic:blipFill>
+                  <pic:spPr bwMode="auto">
+                    <a:xfrm>
+                      <a:off x="0" y="0"/>
+                      <a:ext cx="5731510" cy="4968240"/>
+                    </a:xfrm>
+                    <a:prstGeom prst="rect">
+                      <a:avLst/>
+                    </a:prstGeom>
+                    <a:noFill/>
+                    <a:ln>
+                      <a:noFill/>
+                    </a:ln>
+                  </pic:spPr>
+                </pic:pic>
+              </a:graphicData>
+            </a:graphic>
+          </wp:inline>
+        </w:drawing>
+      </w:r>
+    </w:p>
+    <w:p/>
+    <w:p>
+      <w:pPr>
         <w:pStyle w:val="Heading2"/>
       </w:pPr>
       <w:bookmarkStart w:id="76" w:name="_Toc214987733"/>
@@ -7635,13 +7692,8 @@
         <w:t>could be used;</w:t>
       </w:r>
       <w:r>
-        <w:t xml:space="preserve"> </w:t>
-      </w:r>
-      <w:proofErr w:type="gramStart"/>
-      <w:r>
-        <w:t>however</w:t>
-      </w:r>
-      <w:proofErr w:type="gramEnd"/>
+        <w:t xml:space="preserve"> however</w:t>
+      </w:r>
       <w:r>
         <w:t xml:space="preserve"> Azure </w:t>
       </w:r>
@@ -7668,15 +7720,11 @@
         <w:t>university</w:t>
       </w:r>
       <w:r>
-        <w:t xml:space="preserve"> project, as the cap is 32Gb, however if any issues were to arise in the event of </w:t>
-      </w:r>
-      <w:proofErr w:type="spellStart"/>
-      <w:r>
-        <w:t>CyberTrack</w:t>
-      </w:r>
-      <w:proofErr w:type="spellEnd"/>
-      <w:r>
-        <w:t xml:space="preserve"> being used commercially, the fix would be to simply change the subscription to a paid option instead. The resource saving offline feature is inconvenient for development, as it takes 2-3 minutes to wake the database up, however the same logic applies to this issue as to the previous </w:t>
+        <w:t xml:space="preserve"> project, as the cap is 32Gb, however if any issues were to arise in the event of CyberTrack </w:t>
+      </w:r>
+      <w:r>
+        <w:lastRenderedPageBreak/>
+        <w:t xml:space="preserve">being used commercially, the fix would be to simply change the subscription to a paid option instead. The resource saving offline feature is inconvenient for development, as it takes 2-3 minutes to wake the database up, however the same logic applies to this issue as to the previous </w:t>
       </w:r>
       <w:r>
         <w:t>regarding</w:t>
@@ -7716,6 +7764,11 @@
       <w:r>
         <w:t xml:space="preserve"> exceeding certain rate limits ($0.15 per 10,000 transactions). This is unlikely to ever be charged from the $100 of student credit, but even if it was, it is majorly insignificant, and once again could be moved to a different Azure subscription in the event of a commercial deployment.</w:t>
       </w:r>
+    </w:p>
+    <w:p>
+      <w:pPr>
+        <w:pStyle w:val="Heading3"/>
+      </w:pPr>
     </w:p>
     <w:p>
       <w:pPr>
@@ -7791,35 +7844,7 @@
         <w:rPr>
           <w:lang w:val="en-US"/>
         </w:rPr>
-        <w:t xml:space="preserve">. OAuth is also widely documented, allowing easier implementation. There is a cap of 49,999 monthly active users for the service to remain free, however this is very unlikely to be reached during </w:t>
-      </w:r>
-      <w:proofErr w:type="gramStart"/>
-      <w:r>
-        <w:rPr>
-          <w:lang w:val="en-US"/>
-        </w:rPr>
-        <w:t>development, and</w:t>
-      </w:r>
-      <w:proofErr w:type="gramEnd"/>
-      <w:r>
-        <w:rPr>
-          <w:lang w:val="en-US"/>
-        </w:rPr>
-        <w:t xml:space="preserve"> can be paid in the future in the case of </w:t>
-      </w:r>
-      <w:proofErr w:type="gramStart"/>
-      <w:r>
-        <w:rPr>
-          <w:lang w:val="en-US"/>
-        </w:rPr>
-        <w:t>large scale</w:t>
-      </w:r>
-      <w:proofErr w:type="gramEnd"/>
-      <w:r>
-        <w:rPr>
-          <w:lang w:val="en-US"/>
-        </w:rPr>
-        <w:t xml:space="preserve"> commercial usage.</w:t>
+        <w:t>. OAuth is also widely documented, allowing easier implementation. There is a cap of 49,999 monthly active users for the service to remain free, however this is very unlikely to be reached during development, and can be paid in the future in the case of large scale commercial usage.</w:t>
       </w:r>
       <w:r>
         <w:br w:type="page"/>
@@ -8011,15 +8036,7 @@
         <w:t xml:space="preserve"> </w:t>
       </w:r>
       <w:r>
-        <w:t xml:space="preserve">The standard advice is that it should be written at a level that could be read by a (good) final stage student. The best reports display author </w:t>
-      </w:r>
-      <w:proofErr w:type="gramStart"/>
-      <w:r>
-        <w:t>maturity, and</w:t>
-      </w:r>
-      <w:proofErr w:type="gramEnd"/>
-      <w:r>
-        <w:t xml:space="preserve"> demand it from their reader. </w:t>
+        <w:t xml:space="preserve">The standard advice is that it should be written at a level that could be read by a (good) final stage student. The best reports display author maturity, and demand it from their reader. </w:t>
       </w:r>
       <w:r>
         <w:t xml:space="preserve"> </w:t>
@@ -8265,15 +8282,7 @@
         <w:t>The standard academic style (to which you should confor</w:t>
       </w:r>
       <w:r>
-        <w:t xml:space="preserve">m) is past tense, </w:t>
-      </w:r>
-      <w:proofErr w:type="gramStart"/>
-      <w:r>
-        <w:t>third-person</w:t>
-      </w:r>
-      <w:proofErr w:type="gramEnd"/>
-      <w:r>
-        <w:t xml:space="preserve">. </w:t>
+        <w:t xml:space="preserve">m) is past tense, third-person. </w:t>
       </w:r>
       <w:r>
         <w:t>Use passive forms when possible</w:t>
@@ -8288,26 +8297,13 @@
         <w:t>rather than ‘I tested the software’</w:t>
       </w:r>
       <w:r>
-        <w:t xml:space="preserve">. Try to avoid personal pronouns such as ‘I’, ‘me’, ‘my’, ‘we’, ‘you’, ‘he’, ‘she’ and try to avoid other </w:t>
-      </w:r>
-      <w:proofErr w:type="spellStart"/>
-      <w:r>
-        <w:t>personalisations</w:t>
-      </w:r>
-      <w:proofErr w:type="spellEnd"/>
-      <w:r>
-        <w:t xml:space="preserve"> such as ‘th</w:t>
+        <w:t>. Try to avoid personal pronouns such as ‘I’, ‘me’, ‘my’, ‘we’, ‘you’, ‘he’, ‘she’ and try to avoid other personalisations such as ‘th</w:t>
       </w:r>
       <w:r>
         <w:t xml:space="preserve">e author’, and ‘the student’. </w:t>
       </w:r>
-      <w:proofErr w:type="gramStart"/>
-      <w:r>
-        <w:t>However</w:t>
-      </w:r>
-      <w:proofErr w:type="gramEnd"/>
-      <w:r>
-        <w:t xml:space="preserve"> do also use your common sense … otherwise following a given prescription when it becomes inappropriate can result in writing that feels artificial.</w:t>
+      <w:r>
+        <w:t>However do also use your common sense … otherwise following a given prescription when it becomes inappropriate can result in writing that feels artificial.</w:t>
       </w:r>
       <w:r>
         <w:t xml:space="preserve"> </w:t>
@@ -8331,21 +8327,8 @@
         <w:t xml:space="preserve">; </w:t>
       </w:r>
       <w:r>
-        <w:t xml:space="preserve">possibly followed by </w:t>
-      </w:r>
-      <w:proofErr w:type="gramStart"/>
-      <w:r>
-        <w:t>‘I’</w:t>
-      </w:r>
-      <w:proofErr w:type="gramEnd"/>
-      <w:r>
-        <w:t xml:space="preserve"> or ‘my’ when you are clearly stating your own </w:t>
-      </w:r>
-      <w:proofErr w:type="gramStart"/>
-      <w:r>
-        <w:t>personal opinion</w:t>
-      </w:r>
-      <w:proofErr w:type="gramEnd"/>
+        <w:t>possibly followed by ‘I’ or ‘my’ when you are clearly stating your own personal opinion</w:t>
+      </w:r>
       <w:r>
         <w:t xml:space="preserve">. This is primarily applicable to the </w:t>
       </w:r>
@@ -8485,12 +8468,12 @@
     <w:p/>
     <w:p/>
     <w:sectPr>
-      <w:headerReference w:type="even" r:id="rId10"/>
-      <w:headerReference w:type="default" r:id="rId11"/>
-      <w:footerReference w:type="even" r:id="rId12"/>
-      <w:footerReference w:type="default" r:id="rId13"/>
-      <w:headerReference w:type="first" r:id="rId14"/>
-      <w:footerReference w:type="first" r:id="rId15"/>
+      <w:headerReference w:type="even" r:id="rId12"/>
+      <w:headerReference w:type="default" r:id="rId13"/>
+      <w:footerReference w:type="even" r:id="rId14"/>
+      <w:footerReference w:type="default" r:id="rId15"/>
+      <w:headerReference w:type="first" r:id="rId16"/>
+      <w:footerReference w:type="first" r:id="rId17"/>
       <w:pgSz w:w="11906" w:h="16838" w:code="9"/>
       <w:pgMar w:top="1440" w:right="1440" w:bottom="1440" w:left="1440" w:header="708" w:footer="708" w:gutter="0"/>
       <w:pgNumType w:start="0"/>
@@ -12197,6 +12180,21 @@
       <w:shd w:val="clear" w:color="auto" w:fill="E1DFDD"/>
     </w:rPr>
   </w:style>
+  <w:style w:type="paragraph" w:styleId="NormalWeb">
+    <w:name w:val="Normal (Web)"/>
+    <w:basedOn w:val="Normal"/>
+    <w:uiPriority w:val="99"/>
+    <w:semiHidden/>
+    <w:unhideWhenUsed/>
+    <w:rsid w:val="009423EC"/>
+    <w:pPr>
+      <w:spacing w:before="100" w:beforeAutospacing="1" w:after="100" w:afterAutospacing="1" w:line="240" w:lineRule="auto"/>
+    </w:pPr>
+    <w:rPr>
+      <w:rFonts w:ascii="Times New Roman" w:eastAsia="Times New Roman" w:hAnsi="Times New Roman" w:cs="Times New Roman"/>
+      <w:lang w:eastAsia="en-GB"/>
+    </w:rPr>
+  </w:style>
 </w:styles>
 </file>
 

</xml_diff>

<commit_message>
Bug fixing: User API redirect
</commit_message>
<xml_diff>
--- a/Documents/Report.docx
+++ b/Documents/Report.docx
@@ -7769,6 +7769,17 @@
       <w:pPr>
         <w:pStyle w:val="Heading3"/>
       </w:pPr>
+      <w:r>
+        <w:t>Android app</w:t>
+      </w:r>
+    </w:p>
+    <w:p>
+      <w:r>
+        <w:t xml:space="preserve">After some research into the market of </w:t>
+      </w:r>
+      <w:r>
+        <w:t>the target audience (businesses that have mobile assets, whether that be parcel scanners or point of sale devices), it was concluded that a vast majority of these devices are run on some form of Android OS. Because of this, it was decided that the client-side app should be available on android as a starting point, with the ability to expand into other OS’s by utilising the same app logic.</w:t>
+      </w:r>
     </w:p>
     <w:p>
       <w:pPr>

</xml_diff>